<commit_message>
Add nextDate to Rtk class
</commit_message>
<xml_diff>
--- a/src/main/resources/docx/blank.docx
+++ b/src/main/resources/docx/blank.docx
@@ -68,30 +68,47 @@
         <w:t>РТК-</w:t>
       </w:r>
       <w:r>
+        <w:rPr>
+          <w:color w:val="FF0000"/>
+        </w:rPr>
         <w:fldChar w:fldCharType="begin"/>
       </w:r>
       <w:r>
+        <w:rPr>
+          <w:color w:val="FF0000"/>
+        </w:rPr>
         <w:instrText xml:space="preserve"> </w:instrText>
       </w:r>
       <w:r>
         <w:rPr>
+          <w:color w:val="FF0000"/>
           <w:lang w:val="en-US"/>
         </w:rPr>
         <w:instrText>DOCVARIABLE rtk</w:instrText>
       </w:r>
       <w:r>
+        <w:rPr>
+          <w:color w:val="FF0000"/>
+        </w:rPr>
         <w:instrText xml:space="preserve"> </w:instrText>
       </w:r>
       <w:r>
+        <w:rPr>
+          <w:color w:val="FF0000"/>
+        </w:rPr>
         <w:fldChar w:fldCharType="separate"/>
       </w:r>
       <w:r>
         <w:rPr>
+          <w:color w:val="FF0000"/>
           <w:lang w:val="en-US"/>
         </w:rPr>
         <w:t>rtk</w:t>
       </w:r>
       <w:r>
+        <w:rPr>
+          <w:color w:val="FF0000"/>
+        </w:rPr>
         <w:fldChar w:fldCharType="end"/>
       </w:r>
       <w:r>
@@ -221,14 +238,7 @@
                 <w:color w:val="FF0000"/>
                 <w:lang w:val="en-US"/>
               </w:rPr>
-              <w:t>customer</w:t>
-            </w:r>
-            <w:r>
-              <w:rPr>
-                <w:color w:val="FF0000"/>
-                <w:lang w:val="en-US"/>
-              </w:rPr>
-              <w:t>Zip</w:t>
+              <w:t>customerZip</w:t>
             </w:r>
             <w:proofErr w:type="spellEnd"/>
           </w:p>
@@ -287,14 +297,7 @@
                 <w:color w:val="FF0000"/>
                 <w:lang w:val="en-US"/>
               </w:rPr>
-              <w:t>customer</w:t>
-            </w:r>
-            <w:r>
-              <w:rPr>
-                <w:color w:val="FF0000"/>
-                <w:lang w:val="en-US"/>
-              </w:rPr>
-              <w:t>Region</w:t>
+              <w:t>customerRegion</w:t>
             </w:r>
             <w:proofErr w:type="spellEnd"/>
           </w:p>
@@ -353,14 +356,7 @@
                 <w:color w:val="FF0000"/>
                 <w:lang w:val="en-US"/>
               </w:rPr>
-              <w:t>customer</w:t>
-            </w:r>
-            <w:r>
-              <w:rPr>
-                <w:color w:val="FF0000"/>
-                <w:lang w:val="en-US"/>
-              </w:rPr>
-              <w:t>City</w:t>
+              <w:t>customerCity</w:t>
             </w:r>
             <w:proofErr w:type="spellEnd"/>
           </w:p>
@@ -419,14 +415,7 @@
                 <w:color w:val="FF0000"/>
                 <w:lang w:val="en-US"/>
               </w:rPr>
-              <w:t>customer</w:t>
-            </w:r>
-            <w:r>
-              <w:rPr>
-                <w:color w:val="FF0000"/>
-                <w:lang w:val="en-US"/>
-              </w:rPr>
-              <w:t>Address</w:t>
+              <w:t>customerAddress</w:t>
             </w:r>
             <w:proofErr w:type="spellEnd"/>
           </w:p>
@@ -485,14 +474,7 @@
                 <w:color w:val="FF0000"/>
                 <w:lang w:val="en-US"/>
               </w:rPr>
-              <w:t>customer</w:t>
-            </w:r>
-            <w:r>
-              <w:rPr>
-                <w:color w:val="FF0000"/>
-                <w:lang w:val="en-US"/>
-              </w:rPr>
-              <w:t>Boss</w:t>
+              <w:t>customerBoss</w:t>
             </w:r>
             <w:proofErr w:type="spellEnd"/>
           </w:p>
@@ -548,56 +530,42 @@
                 <w:color w:val="FF0000"/>
                 <w:lang w:val="en-US"/>
               </w:rPr>
-              <w:t>customer</w:t>
-            </w:r>
+              <w:t>customerPost</w:t>
+            </w:r>
+            <w:proofErr w:type="spellEnd"/>
+          </w:p>
+        </w:tc>
+      </w:tr>
+      <w:tr>
+        <w:tc>
+          <w:tcPr>
+            <w:tcW w:w="4814" w:type="dxa"/>
+            <w:gridSpan w:val="2"/>
+          </w:tcPr>
+          <w:p>
+            <w:r>
+              <w:t>Тел./факс</w:t>
+            </w:r>
+          </w:p>
+        </w:tc>
+        <w:tc>
+          <w:tcPr>
+            <w:tcW w:w="4814" w:type="dxa"/>
+          </w:tcPr>
+          <w:p>
+            <w:pPr>
+              <w:spacing w:line="228" w:lineRule="auto"/>
+              <w:rPr>
+                <w:lang w:val="en-US"/>
+              </w:rPr>
+            </w:pPr>
+            <w:proofErr w:type="spellStart"/>
             <w:r>
               <w:rPr>
                 <w:color w:val="FF0000"/>
                 <w:lang w:val="en-US"/>
               </w:rPr>
-              <w:t>Post</w:t>
-            </w:r>
-            <w:proofErr w:type="spellEnd"/>
-          </w:p>
-        </w:tc>
-      </w:tr>
-      <w:tr>
-        <w:tc>
-          <w:tcPr>
-            <w:tcW w:w="4814" w:type="dxa"/>
-            <w:gridSpan w:val="2"/>
-          </w:tcPr>
-          <w:p>
-            <w:r>
-              <w:t>Тел./факс</w:t>
-            </w:r>
-          </w:p>
-        </w:tc>
-        <w:tc>
-          <w:tcPr>
-            <w:tcW w:w="4814" w:type="dxa"/>
-          </w:tcPr>
-          <w:p>
-            <w:pPr>
-              <w:spacing w:line="228" w:lineRule="auto"/>
-              <w:rPr>
-                <w:lang w:val="en-US"/>
-              </w:rPr>
-            </w:pPr>
-            <w:proofErr w:type="spellStart"/>
-            <w:r>
-              <w:rPr>
-                <w:color w:val="FF0000"/>
-                <w:lang w:val="en-US"/>
-              </w:rPr>
-              <w:t>customer</w:t>
-            </w:r>
-            <w:r>
-              <w:rPr>
-                <w:color w:val="FF0000"/>
-                <w:lang w:val="en-US"/>
-              </w:rPr>
-              <w:t>Phone</w:t>
+              <w:t>customerPhone</w:t>
             </w:r>
             <w:proofErr w:type="spellEnd"/>
           </w:p>
@@ -646,84 +614,85 @@
             <w:pPr>
               <w:spacing w:line="228" w:lineRule="auto"/>
               <w:rPr>
+                <w:color w:val="FF0000"/>
                 <w:lang w:val="en-US"/>
               </w:rPr>
             </w:pPr>
-            <w:r>
+            <w:proofErr w:type="spellStart"/>
+            <w:r>
+              <w:rPr>
+                <w:color w:val="FF0000"/>
+                <w:lang w:val="en-US"/>
+              </w:rPr>
+              <w:t>contractNumber</w:t>
+            </w:r>
+            <w:proofErr w:type="spellEnd"/>
+          </w:p>
+        </w:tc>
+      </w:tr>
+      <w:tr>
+        <w:tc>
+          <w:tcPr>
+            <w:tcW w:w="4814" w:type="dxa"/>
+          </w:tcPr>
+          <w:p>
+            <w:pPr>
+              <w:spacing w:line="228" w:lineRule="auto"/>
+            </w:pPr>
+            <w:r>
+              <w:t>Дата</w:t>
+            </w:r>
+          </w:p>
+        </w:tc>
+        <w:tc>
+          <w:tcPr>
+            <w:tcW w:w="4814" w:type="dxa"/>
+          </w:tcPr>
+          <w:p>
+            <w:pPr>
+              <w:spacing w:line="228" w:lineRule="auto"/>
+              <w:rPr>
+                <w:color w:val="FF0000"/>
+              </w:rPr>
+            </w:pPr>
+            <w:r>
+              <w:rPr>
+                <w:color w:val="FF0000"/>
+              </w:rPr>
               <w:fldChar w:fldCharType="begin"/>
             </w:r>
             <w:r>
+              <w:rPr>
+                <w:color w:val="FF0000"/>
+              </w:rPr>
               <w:instrText xml:space="preserve"> </w:instrText>
             </w:r>
             <w:r>
               <w:rPr>
+                <w:color w:val="FF0000"/>
                 <w:lang w:val="en-US"/>
               </w:rPr>
-              <w:instrText xml:space="preserve">DOCVARIABLE contract_number </w:instrText>
-            </w:r>
-            <w:r>
+              <w:instrText xml:space="preserve">DOCVARIABLE contract_date </w:instrText>
+            </w:r>
+            <w:r>
+              <w:rPr>
+                <w:color w:val="FF0000"/>
+              </w:rPr>
               <w:fldChar w:fldCharType="separate"/>
             </w:r>
             <w:proofErr w:type="spellStart"/>
             <w:r>
               <w:rPr>
+                <w:color w:val="FF0000"/>
                 <w:lang w:val="en-US"/>
               </w:rPr>
-              <w:t>contract_number</w:t>
+              <w:t>contractDate</w:t>
             </w:r>
             <w:proofErr w:type="spellEnd"/>
             <w:r>
-              <w:fldChar w:fldCharType="end"/>
-            </w:r>
-          </w:p>
-        </w:tc>
-      </w:tr>
-      <w:tr>
-        <w:tc>
-          <w:tcPr>
-            <w:tcW w:w="4814" w:type="dxa"/>
-          </w:tcPr>
-          <w:p>
-            <w:pPr>
-              <w:spacing w:line="228" w:lineRule="auto"/>
-            </w:pPr>
-            <w:r>
-              <w:t>Дата</w:t>
-            </w:r>
-          </w:p>
-        </w:tc>
-        <w:tc>
-          <w:tcPr>
-            <w:tcW w:w="4814" w:type="dxa"/>
-          </w:tcPr>
-          <w:p>
-            <w:pPr>
-              <w:spacing w:line="228" w:lineRule="auto"/>
-            </w:pPr>
-            <w:r>
-              <w:fldChar w:fldCharType="begin"/>
-            </w:r>
-            <w:r>
-              <w:instrText xml:space="preserve"> </w:instrText>
-            </w:r>
-            <w:r>
-              <w:rPr>
-                <w:lang w:val="en-US"/>
-              </w:rPr>
-              <w:instrText xml:space="preserve">DOCVARIABLE contract_date </w:instrText>
-            </w:r>
-            <w:r>
-              <w:fldChar w:fldCharType="separate"/>
-            </w:r>
-            <w:proofErr w:type="spellStart"/>
-            <w:r>
-              <w:rPr>
-                <w:lang w:val="en-US"/>
-              </w:rPr>
-              <w:t>contract_date</w:t>
-            </w:r>
-            <w:proofErr w:type="spellEnd"/>
-            <w:r>
+              <w:rPr>
+                <w:color w:val="FF0000"/>
+              </w:rPr>
               <w:fldChar w:fldCharType="end"/>
             </w:r>
           </w:p>
@@ -771,33 +740,20 @@
           <w:p>
             <w:pPr>
               <w:spacing w:line="228" w:lineRule="auto"/>
-            </w:pPr>
-            <w:r>
-              <w:fldChar w:fldCharType="begin"/>
-            </w:r>
-            <w:r>
-              <w:instrText xml:space="preserve"> </w:instrText>
-            </w:r>
-            <w:r>
-              <w:rPr>
+              <w:rPr>
+                <w:color w:val="FF0000"/>
                 <w:lang w:val="en-US"/>
               </w:rPr>
-              <w:instrText xml:space="preserve">DOCVARIABLE order_number </w:instrText>
-            </w:r>
-            <w:r>
-              <w:fldChar w:fldCharType="separate"/>
-            </w:r>
+            </w:pPr>
             <w:proofErr w:type="spellStart"/>
             <w:r>
               <w:rPr>
+                <w:color w:val="FF0000"/>
                 <w:lang w:val="en-US"/>
               </w:rPr>
-              <w:t>order_number</w:t>
+              <w:t>orderNumber</w:t>
             </w:r>
             <w:proofErr w:type="spellEnd"/>
-            <w:r>
-              <w:fldChar w:fldCharType="end"/>
-            </w:r>
           </w:p>
         </w:tc>
       </w:tr>
@@ -822,33 +778,20 @@
           <w:p>
             <w:pPr>
               <w:spacing w:line="228" w:lineRule="auto"/>
-            </w:pPr>
-            <w:r>
-              <w:fldChar w:fldCharType="begin"/>
-            </w:r>
-            <w:r>
-              <w:instrText xml:space="preserve"> </w:instrText>
-            </w:r>
-            <w:r>
-              <w:rPr>
+              <w:rPr>
+                <w:color w:val="FF0000"/>
                 <w:lang w:val="en-US"/>
               </w:rPr>
-              <w:instrText xml:space="preserve">DOCVARIABLE order_date </w:instrText>
-            </w:r>
-            <w:r>
-              <w:fldChar w:fldCharType="separate"/>
-            </w:r>
+            </w:pPr>
             <w:proofErr w:type="spellStart"/>
             <w:r>
               <w:rPr>
+                <w:color w:val="FF0000"/>
                 <w:lang w:val="en-US"/>
               </w:rPr>
-              <w:t>order_date</w:t>
+              <w:t>orderDate</w:t>
             </w:r>
             <w:proofErr w:type="spellEnd"/>
-            <w:r>
-              <w:fldChar w:fldCharType="end"/>
-            </w:r>
           </w:p>
         </w:tc>
       </w:tr>
@@ -885,28 +828,47 @@
             <w:tcW w:w="4814" w:type="dxa"/>
           </w:tcPr>
           <w:p>
-            <w:r>
+            <w:pPr>
+              <w:rPr>
+                <w:color w:val="FF0000"/>
+              </w:rPr>
+            </w:pPr>
+            <w:r>
+              <w:rPr>
+                <w:color w:val="FF0000"/>
+              </w:rPr>
               <w:fldChar w:fldCharType="begin"/>
             </w:r>
             <w:r>
+              <w:rPr>
+                <w:color w:val="FF0000"/>
+              </w:rPr>
               <w:instrText xml:space="preserve"> </w:instrText>
             </w:r>
             <w:r>
               <w:rPr>
+                <w:color w:val="FF0000"/>
                 <w:lang w:val="en-US"/>
               </w:rPr>
               <w:instrText xml:space="preserve">DOCVARIABLE period </w:instrText>
             </w:r>
             <w:r>
+              <w:rPr>
+                <w:color w:val="FF0000"/>
+              </w:rPr>
               <w:fldChar w:fldCharType="separate"/>
             </w:r>
             <w:r>
               <w:rPr>
+                <w:color w:val="FF0000"/>
                 <w:lang w:val="en-US"/>
               </w:rPr>
               <w:t>period</w:t>
             </w:r>
             <w:r>
+              <w:rPr>
+                <w:color w:val="FF0000"/>
+              </w:rPr>
               <w:fldChar w:fldCharType="end"/>
             </w:r>
           </w:p>
@@ -918,29 +880,46 @@
           <w:p>
             <w:pPr>
               <w:spacing w:line="228" w:lineRule="auto"/>
-            </w:pPr>
-            <w:r>
+              <w:rPr>
+                <w:color w:val="FF0000"/>
+              </w:rPr>
+            </w:pPr>
+            <w:r>
+              <w:rPr>
+                <w:color w:val="FF0000"/>
+              </w:rPr>
               <w:fldChar w:fldCharType="begin"/>
             </w:r>
             <w:r>
+              <w:rPr>
+                <w:color w:val="FF0000"/>
+              </w:rPr>
               <w:instrText xml:space="preserve"> </w:instrText>
             </w:r>
             <w:r>
               <w:rPr>
+                <w:color w:val="FF0000"/>
                 <w:lang w:val="en-US"/>
               </w:rPr>
               <w:instrText xml:space="preserve">DOCVARIABLE location </w:instrText>
             </w:r>
             <w:r>
+              <w:rPr>
+                <w:color w:val="FF0000"/>
+              </w:rPr>
               <w:fldChar w:fldCharType="separate"/>
             </w:r>
             <w:r>
               <w:rPr>
+                <w:color w:val="FF0000"/>
                 <w:lang w:val="en-US"/>
               </w:rPr>
               <w:t>location</w:t>
             </w:r>
             <w:r>
+              <w:rPr>
+                <w:color w:val="FF0000"/>
+              </w:rPr>
               <w:fldChar w:fldCharType="end"/>
             </w:r>
           </w:p>
@@ -1396,36 +1375,23 @@
           <w:p>
             <w:pPr>
               <w:rPr>
+                <w:color w:val="FF0000"/>
                 <w:sz w:val="18"/>
                 <w:szCs w:val="18"/>
-              </w:rPr>
-            </w:pPr>
-            <w:r>
-              <w:fldChar w:fldCharType="begin"/>
-            </w:r>
-            <w:r>
-              <w:instrText xml:space="preserve"> </w:instrText>
-            </w:r>
-            <w:r>
-              <w:rPr>
                 <w:lang w:val="en-US"/>
               </w:rPr>
-              <w:instrText xml:space="preserve">DOCVARIABLE crane_name </w:instrText>
-            </w:r>
-            <w:r>
-              <w:fldChar w:fldCharType="separate"/>
-            </w:r>
+            </w:pPr>
             <w:proofErr w:type="spellStart"/>
             <w:r>
               <w:rPr>
+                <w:color w:val="FF0000"/>
+                <w:sz w:val="18"/>
+                <w:szCs w:val="18"/>
                 <w:lang w:val="en-US"/>
               </w:rPr>
-              <w:t>crane_name</w:t>
+              <w:t>craneName</w:t>
             </w:r>
             <w:proofErr w:type="spellEnd"/>
-            <w:r>
-              <w:fldChar w:fldCharType="end"/>
-            </w:r>
           </w:p>
         </w:tc>
       </w:tr>
@@ -1448,36 +1414,21 @@
           <w:p>
             <w:pPr>
               <w:rPr>
+                <w:color w:val="FF0000"/>
                 <w:sz w:val="18"/>
                 <w:szCs w:val="18"/>
-              </w:rPr>
-            </w:pPr>
-            <w:r>
-              <w:fldChar w:fldCharType="begin"/>
-            </w:r>
-            <w:r>
-              <w:instrText xml:space="preserve"> </w:instrText>
-            </w:r>
-            <w:r>
-              <w:rPr>
                 <w:lang w:val="en-US"/>
               </w:rPr>
-              <w:instrText xml:space="preserve">DOCVARIABLE crane_marka </w:instrText>
-            </w:r>
-            <w:r>
-              <w:fldChar w:fldCharType="separate"/>
-            </w:r>
+            </w:pPr>
             <w:proofErr w:type="spellStart"/>
             <w:r>
               <w:rPr>
+                <w:color w:val="FF0000"/>
                 <w:lang w:val="en-US"/>
               </w:rPr>
-              <w:t>crane_marka</w:t>
+              <w:t>craneMarka</w:t>
             </w:r>
             <w:proofErr w:type="spellEnd"/>
-            <w:r>
-              <w:fldChar w:fldCharType="end"/>
-            </w:r>
           </w:p>
         </w:tc>
       </w:tr>
@@ -1500,10 +1451,23 @@
           <w:p>
             <w:pPr>
               <w:rPr>
+                <w:color w:val="FF0000"/>
                 <w:sz w:val="18"/>
                 <w:szCs w:val="18"/>
-              </w:rPr>
-            </w:pPr>
+                <w:lang w:val="en-US"/>
+              </w:rPr>
+            </w:pPr>
+            <w:proofErr w:type="spellStart"/>
+            <w:r>
+              <w:rPr>
+                <w:color w:val="FF0000"/>
+                <w:sz w:val="18"/>
+                <w:szCs w:val="18"/>
+                <w:lang w:val="en-US"/>
+              </w:rPr>
+              <w:t>craneMode</w:t>
+            </w:r>
+            <w:proofErr w:type="spellEnd"/>
           </w:p>
         </w:tc>
       </w:tr>
@@ -1529,36 +1493,21 @@
           <w:p>
             <w:pPr>
               <w:rPr>
+                <w:color w:val="FF0000"/>
                 <w:sz w:val="18"/>
                 <w:szCs w:val="18"/>
-              </w:rPr>
-            </w:pPr>
-            <w:r>
-              <w:fldChar w:fldCharType="begin"/>
-            </w:r>
-            <w:r>
-              <w:instrText xml:space="preserve"> </w:instrText>
-            </w:r>
-            <w:r>
-              <w:rPr>
                 <w:lang w:val="en-US"/>
               </w:rPr>
-              <w:instrText xml:space="preserve">DOCVARIABLE crane_zav </w:instrText>
-            </w:r>
-            <w:r>
-              <w:fldChar w:fldCharType="separate"/>
-            </w:r>
+            </w:pPr>
             <w:proofErr w:type="spellStart"/>
             <w:r>
               <w:rPr>
+                <w:color w:val="FF0000"/>
                 <w:lang w:val="en-US"/>
               </w:rPr>
-              <w:t>crane_zav</w:t>
+              <w:t>craneZav</w:t>
             </w:r>
             <w:proofErr w:type="spellEnd"/>
-            <w:r>
-              <w:fldChar w:fldCharType="end"/>
-            </w:r>
           </w:p>
         </w:tc>
       </w:tr>
@@ -1584,36 +1533,21 @@
           <w:p>
             <w:pPr>
               <w:rPr>
+                <w:color w:val="FF0000"/>
                 <w:sz w:val="18"/>
                 <w:szCs w:val="18"/>
-              </w:rPr>
-            </w:pPr>
-            <w:r>
-              <w:fldChar w:fldCharType="begin"/>
-            </w:r>
-            <w:r>
-              <w:instrText xml:space="preserve"> </w:instrText>
-            </w:r>
-            <w:r>
-              <w:rPr>
                 <w:lang w:val="en-US"/>
               </w:rPr>
-              <w:instrText xml:space="preserve">DOCVARIABLE crane_reg </w:instrText>
-            </w:r>
-            <w:r>
-              <w:fldChar w:fldCharType="separate"/>
-            </w:r>
+            </w:pPr>
             <w:proofErr w:type="spellStart"/>
             <w:r>
               <w:rPr>
+                <w:color w:val="FF0000"/>
                 <w:lang w:val="en-US"/>
               </w:rPr>
-              <w:t>crane_reg</w:t>
+              <w:t>craneReg</w:t>
             </w:r>
             <w:proofErr w:type="spellEnd"/>
-            <w:r>
-              <w:fldChar w:fldCharType="end"/>
-            </w:r>
           </w:p>
         </w:tc>
       </w:tr>
@@ -1633,7 +1567,23 @@
           <w:tcPr>
             <w:tcW w:w="4814" w:type="dxa"/>
           </w:tcPr>
-          <w:p/>
+          <w:p>
+            <w:pPr>
+              <w:rPr>
+                <w:color w:val="FF0000"/>
+                <w:lang w:val="en-US"/>
+              </w:rPr>
+            </w:pPr>
+            <w:proofErr w:type="spellStart"/>
+            <w:r>
+              <w:rPr>
+                <w:color w:val="FF0000"/>
+                <w:lang w:val="en-US"/>
+              </w:rPr>
+              <w:t>craneFactory</w:t>
+            </w:r>
+            <w:proofErr w:type="spellEnd"/>
+          </w:p>
         </w:tc>
       </w:tr>
       <w:tr>
@@ -1652,7 +1602,23 @@
           <w:tcPr>
             <w:tcW w:w="4814" w:type="dxa"/>
           </w:tcPr>
-          <w:p/>
+          <w:p>
+            <w:pPr>
+              <w:rPr>
+                <w:color w:val="FF0000"/>
+                <w:lang w:val="en-US"/>
+              </w:rPr>
+            </w:pPr>
+            <w:proofErr w:type="spellStart"/>
+            <w:r>
+              <w:rPr>
+                <w:color w:val="FF0000"/>
+                <w:lang w:val="en-US"/>
+              </w:rPr>
+              <w:t>craneIssue</w:t>
+            </w:r>
+            <w:proofErr w:type="spellEnd"/>
+          </w:p>
         </w:tc>
       </w:tr>
       <w:tr>
@@ -1671,7 +1637,23 @@
           <w:tcPr>
             <w:tcW w:w="4814" w:type="dxa"/>
           </w:tcPr>
-          <w:p/>
+          <w:p>
+            <w:pPr>
+              <w:rPr>
+                <w:color w:val="FF0000"/>
+                <w:lang w:val="en-US"/>
+              </w:rPr>
+            </w:pPr>
+            <w:proofErr w:type="spellStart"/>
+            <w:r>
+              <w:rPr>
+                <w:color w:val="FF0000"/>
+                <w:lang w:val="en-US"/>
+              </w:rPr>
+              <w:t>craneCapacity</w:t>
+            </w:r>
+            <w:proofErr w:type="spellEnd"/>
+          </w:p>
         </w:tc>
       </w:tr>
       <w:tr>
@@ -1690,7 +1672,23 @@
           <w:tcPr>
             <w:tcW w:w="4814" w:type="dxa"/>
           </w:tcPr>
-          <w:p/>
+          <w:p>
+            <w:pPr>
+              <w:rPr>
+                <w:color w:val="FF0000"/>
+                <w:lang w:val="en-US"/>
+              </w:rPr>
+            </w:pPr>
+            <w:proofErr w:type="spellStart"/>
+            <w:r>
+              <w:rPr>
+                <w:color w:val="FF0000"/>
+                <w:lang w:val="en-US"/>
+              </w:rPr>
+              <w:t>craneLifting</w:t>
+            </w:r>
+            <w:proofErr w:type="spellEnd"/>
+          </w:p>
         </w:tc>
       </w:tr>
       <w:tr>
@@ -1701,7 +1699,27 @@
           </w:tcPr>
           <w:p>
             <w:r>
-              <w:t>Вылет, м</w:t>
+              <w:t>Вылет</w:t>
+            </w:r>
+            <w:r>
+              <w:rPr>
+                <w:lang w:val="en-US"/>
+              </w:rPr>
+              <w:t xml:space="preserve"> (</w:t>
+            </w:r>
+            <w:proofErr w:type="spellStart"/>
+            <w:r>
+              <w:rPr>
+                <w:lang w:val="en-US"/>
+              </w:rPr>
+              <w:t>пролет</w:t>
+            </w:r>
+            <w:proofErr w:type="spellEnd"/>
+            <w:r>
+              <w:t>)</w:t>
+            </w:r>
+            <w:r>
+              <w:t>, м</w:t>
             </w:r>
           </w:p>
         </w:tc>
@@ -1709,7 +1727,23 @@
           <w:tcPr>
             <w:tcW w:w="4814" w:type="dxa"/>
           </w:tcPr>
-          <w:p/>
+          <w:p>
+            <w:pPr>
+              <w:rPr>
+                <w:color w:val="FF0000"/>
+                <w:lang w:val="en-US"/>
+              </w:rPr>
+            </w:pPr>
+            <w:proofErr w:type="spellStart"/>
+            <w:r>
+              <w:rPr>
+                <w:color w:val="FF0000"/>
+                <w:lang w:val="en-US"/>
+              </w:rPr>
+              <w:t>craneSpan</w:t>
+            </w:r>
+            <w:proofErr w:type="spellEnd"/>
+          </w:p>
         </w:tc>
       </w:tr>
       <w:tr>
@@ -2450,6 +2484,9 @@
         <w:tc>
           <w:tcPr>
             <w:tcW w:w="4883" w:type="dxa"/>
+            <w:tcBorders>
+              <w:bottom w:val="single" w:sz="4" w:space="0" w:color="auto"/>
+            </w:tcBorders>
           </w:tcPr>
           <w:p>
             <w:pPr>
@@ -2464,12 +2501,18 @@
         <w:tc>
           <w:tcPr>
             <w:tcW w:w="3822" w:type="dxa"/>
+            <w:tcBorders>
+              <w:bottom w:val="single" w:sz="4" w:space="0" w:color="auto"/>
+            </w:tcBorders>
           </w:tcPr>
           <w:p/>
         </w:tc>
         <w:tc>
           <w:tcPr>
             <w:tcW w:w="923" w:type="dxa"/>
+            <w:tcBorders>
+              <w:bottom w:val="single" w:sz="4" w:space="0" w:color="auto"/>
+            </w:tcBorders>
           </w:tcPr>
           <w:p/>
         </w:tc>
@@ -2478,6 +2521,9 @@
         <w:tc>
           <w:tcPr>
             <w:tcW w:w="4883" w:type="dxa"/>
+            <w:tcBorders>
+              <w:bottom w:val="nil"/>
+            </w:tcBorders>
           </w:tcPr>
           <w:p>
             <w:pPr>
@@ -2492,12 +2538,18 @@
         <w:tc>
           <w:tcPr>
             <w:tcW w:w="3822" w:type="dxa"/>
+            <w:tcBorders>
+              <w:bottom w:val="nil"/>
+            </w:tcBorders>
           </w:tcPr>
           <w:p/>
         </w:tc>
         <w:tc>
           <w:tcPr>
             <w:tcW w:w="923" w:type="dxa"/>
+            <w:tcBorders>
+              <w:bottom w:val="nil"/>
+            </w:tcBorders>
           </w:tcPr>
           <w:p/>
         </w:tc>
@@ -2506,6 +2558,10 @@
         <w:tc>
           <w:tcPr>
             <w:tcW w:w="4883" w:type="dxa"/>
+            <w:tcBorders>
+              <w:top w:val="nil"/>
+              <w:bottom w:val="nil"/>
+            </w:tcBorders>
           </w:tcPr>
           <w:p>
             <w:pPr>
@@ -2529,6 +2585,10 @@
         <w:tc>
           <w:tcPr>
             <w:tcW w:w="3822" w:type="dxa"/>
+            <w:tcBorders>
+              <w:top w:val="nil"/>
+              <w:bottom w:val="nil"/>
+            </w:tcBorders>
           </w:tcPr>
           <w:p>
             <w:pPr>
@@ -2541,6 +2601,10 @@
         <w:tc>
           <w:tcPr>
             <w:tcW w:w="923" w:type="dxa"/>
+            <w:tcBorders>
+              <w:top w:val="nil"/>
+              <w:bottom w:val="nil"/>
+            </w:tcBorders>
           </w:tcPr>
           <w:p/>
         </w:tc>
@@ -2549,6 +2613,10 @@
         <w:tc>
           <w:tcPr>
             <w:tcW w:w="4883" w:type="dxa"/>
+            <w:tcBorders>
+              <w:top w:val="nil"/>
+              <w:bottom w:val="nil"/>
+            </w:tcBorders>
           </w:tcPr>
           <w:p>
             <w:pPr>
@@ -2579,6 +2647,10 @@
         <w:tc>
           <w:tcPr>
             <w:tcW w:w="3822" w:type="dxa"/>
+            <w:tcBorders>
+              <w:top w:val="nil"/>
+              <w:bottom w:val="nil"/>
+            </w:tcBorders>
           </w:tcPr>
           <w:p>
             <w:pPr>
@@ -2591,6 +2663,10 @@
         <w:tc>
           <w:tcPr>
             <w:tcW w:w="923" w:type="dxa"/>
+            <w:tcBorders>
+              <w:top w:val="nil"/>
+              <w:bottom w:val="nil"/>
+            </w:tcBorders>
           </w:tcPr>
           <w:p/>
         </w:tc>
@@ -2599,6 +2675,10 @@
         <w:tc>
           <w:tcPr>
             <w:tcW w:w="4883" w:type="dxa"/>
+            <w:tcBorders>
+              <w:top w:val="nil"/>
+              <w:bottom w:val="single" w:sz="4" w:space="0" w:color="auto"/>
+            </w:tcBorders>
           </w:tcPr>
           <w:p>
             <w:pPr>
@@ -2622,6 +2702,10 @@
         <w:tc>
           <w:tcPr>
             <w:tcW w:w="3822" w:type="dxa"/>
+            <w:tcBorders>
+              <w:top w:val="nil"/>
+              <w:bottom w:val="single" w:sz="4" w:space="0" w:color="auto"/>
+            </w:tcBorders>
           </w:tcPr>
           <w:p>
             <w:pPr>
@@ -2634,6 +2718,10 @@
         <w:tc>
           <w:tcPr>
             <w:tcW w:w="923" w:type="dxa"/>
+            <w:tcBorders>
+              <w:top w:val="nil"/>
+              <w:bottom w:val="single" w:sz="4" w:space="0" w:color="auto"/>
+            </w:tcBorders>
           </w:tcPr>
           <w:p/>
         </w:tc>
@@ -2642,6 +2730,9 @@
         <w:tc>
           <w:tcPr>
             <w:tcW w:w="4883" w:type="dxa"/>
+            <w:tcBorders>
+              <w:bottom w:val="nil"/>
+            </w:tcBorders>
           </w:tcPr>
           <w:p>
             <w:pPr>
@@ -2656,12 +2747,18 @@
         <w:tc>
           <w:tcPr>
             <w:tcW w:w="3822" w:type="dxa"/>
+            <w:tcBorders>
+              <w:bottom w:val="nil"/>
+            </w:tcBorders>
           </w:tcPr>
           <w:p/>
         </w:tc>
         <w:tc>
           <w:tcPr>
             <w:tcW w:w="923" w:type="dxa"/>
+            <w:tcBorders>
+              <w:bottom w:val="nil"/>
+            </w:tcBorders>
           </w:tcPr>
           <w:p/>
         </w:tc>
@@ -2670,6 +2767,10 @@
         <w:tc>
           <w:tcPr>
             <w:tcW w:w="4883" w:type="dxa"/>
+            <w:tcBorders>
+              <w:top w:val="nil"/>
+              <w:bottom w:val="nil"/>
+            </w:tcBorders>
           </w:tcPr>
           <w:p>
             <w:pPr>
@@ -2693,12 +2794,20 @@
         <w:tc>
           <w:tcPr>
             <w:tcW w:w="3822" w:type="dxa"/>
+            <w:tcBorders>
+              <w:top w:val="nil"/>
+              <w:bottom w:val="nil"/>
+            </w:tcBorders>
           </w:tcPr>
           <w:p/>
         </w:tc>
         <w:tc>
           <w:tcPr>
             <w:tcW w:w="923" w:type="dxa"/>
+            <w:tcBorders>
+              <w:top w:val="nil"/>
+              <w:bottom w:val="nil"/>
+            </w:tcBorders>
           </w:tcPr>
           <w:p/>
         </w:tc>
@@ -2707,6 +2816,10 @@
         <w:tc>
           <w:tcPr>
             <w:tcW w:w="4883" w:type="dxa"/>
+            <w:tcBorders>
+              <w:top w:val="nil"/>
+              <w:bottom w:val="nil"/>
+            </w:tcBorders>
           </w:tcPr>
           <w:p>
             <w:pPr>
@@ -2730,6 +2843,10 @@
         <w:tc>
           <w:tcPr>
             <w:tcW w:w="3822" w:type="dxa"/>
+            <w:tcBorders>
+              <w:top w:val="nil"/>
+              <w:bottom w:val="nil"/>
+            </w:tcBorders>
           </w:tcPr>
           <w:p>
             <w:pPr>
@@ -2742,6 +2859,10 @@
         <w:tc>
           <w:tcPr>
             <w:tcW w:w="923" w:type="dxa"/>
+            <w:tcBorders>
+              <w:top w:val="nil"/>
+              <w:bottom w:val="nil"/>
+            </w:tcBorders>
           </w:tcPr>
           <w:p/>
         </w:tc>
@@ -2750,6 +2871,9 @@
         <w:tc>
           <w:tcPr>
             <w:tcW w:w="4883" w:type="dxa"/>
+            <w:tcBorders>
+              <w:top w:val="nil"/>
+            </w:tcBorders>
           </w:tcPr>
           <w:p>
             <w:pPr>
@@ -2791,6 +2915,9 @@
         <w:tc>
           <w:tcPr>
             <w:tcW w:w="3822" w:type="dxa"/>
+            <w:tcBorders>
+              <w:top w:val="nil"/>
+            </w:tcBorders>
           </w:tcPr>
           <w:p>
             <w:pPr>
@@ -2803,6 +2930,9 @@
         <w:tc>
           <w:tcPr>
             <w:tcW w:w="923" w:type="dxa"/>
+            <w:tcBorders>
+              <w:top w:val="nil"/>
+            </w:tcBorders>
           </w:tcPr>
           <w:p/>
         </w:tc>
@@ -2986,6 +3116,9 @@
         <w:tc>
           <w:tcPr>
             <w:tcW w:w="4883" w:type="dxa"/>
+            <w:tcBorders>
+              <w:bottom w:val="single" w:sz="4" w:space="0" w:color="auto"/>
+            </w:tcBorders>
           </w:tcPr>
           <w:p>
             <w:pPr>
@@ -3004,6 +3137,9 @@
         <w:tc>
           <w:tcPr>
             <w:tcW w:w="3822" w:type="dxa"/>
+            <w:tcBorders>
+              <w:bottom w:val="single" w:sz="4" w:space="0" w:color="auto"/>
+            </w:tcBorders>
           </w:tcPr>
           <w:p>
             <w:pPr>
@@ -3016,6 +3152,9 @@
         <w:tc>
           <w:tcPr>
             <w:tcW w:w="923" w:type="dxa"/>
+            <w:tcBorders>
+              <w:bottom w:val="single" w:sz="4" w:space="0" w:color="auto"/>
+            </w:tcBorders>
           </w:tcPr>
           <w:p/>
         </w:tc>
@@ -3024,6 +3163,9 @@
         <w:tc>
           <w:tcPr>
             <w:tcW w:w="4883" w:type="dxa"/>
+            <w:tcBorders>
+              <w:bottom w:val="nil"/>
+            </w:tcBorders>
           </w:tcPr>
           <w:p>
             <w:pPr>
@@ -3038,6 +3180,9 @@
         <w:tc>
           <w:tcPr>
             <w:tcW w:w="3822" w:type="dxa"/>
+            <w:tcBorders>
+              <w:bottom w:val="nil"/>
+            </w:tcBorders>
           </w:tcPr>
           <w:p>
             <w:pPr>
@@ -3050,6 +3195,9 @@
         <w:tc>
           <w:tcPr>
             <w:tcW w:w="923" w:type="dxa"/>
+            <w:tcBorders>
+              <w:bottom w:val="nil"/>
+            </w:tcBorders>
           </w:tcPr>
           <w:p/>
         </w:tc>
@@ -3058,6 +3206,10 @@
         <w:tc>
           <w:tcPr>
             <w:tcW w:w="4883" w:type="dxa"/>
+            <w:tcBorders>
+              <w:top w:val="nil"/>
+              <w:bottom w:val="nil"/>
+            </w:tcBorders>
           </w:tcPr>
           <w:p>
             <w:pPr>
@@ -3081,6 +3233,10 @@
         <w:tc>
           <w:tcPr>
             <w:tcW w:w="3822" w:type="dxa"/>
+            <w:tcBorders>
+              <w:top w:val="nil"/>
+              <w:bottom w:val="nil"/>
+            </w:tcBorders>
           </w:tcPr>
           <w:p>
             <w:pPr>
@@ -3093,6 +3249,10 @@
         <w:tc>
           <w:tcPr>
             <w:tcW w:w="923" w:type="dxa"/>
+            <w:tcBorders>
+              <w:top w:val="nil"/>
+              <w:bottom w:val="nil"/>
+            </w:tcBorders>
           </w:tcPr>
           <w:p/>
         </w:tc>
@@ -3101,6 +3261,9 @@
         <w:tc>
           <w:tcPr>
             <w:tcW w:w="4883" w:type="dxa"/>
+            <w:tcBorders>
+              <w:top w:val="nil"/>
+            </w:tcBorders>
           </w:tcPr>
           <w:p>
             <w:pPr>
@@ -3124,6 +3287,9 @@
         <w:tc>
           <w:tcPr>
             <w:tcW w:w="3822" w:type="dxa"/>
+            <w:tcBorders>
+              <w:top w:val="nil"/>
+            </w:tcBorders>
           </w:tcPr>
           <w:p>
             <w:pPr>
@@ -3136,6 +3302,9 @@
         <w:tc>
           <w:tcPr>
             <w:tcW w:w="923" w:type="dxa"/>
+            <w:tcBorders>
+              <w:top w:val="nil"/>
+            </w:tcBorders>
           </w:tcPr>
           <w:p/>
         </w:tc>
@@ -3250,6 +3419,9 @@
         <w:tc>
           <w:tcPr>
             <w:tcW w:w="4883" w:type="dxa"/>
+            <w:tcBorders>
+              <w:bottom w:val="single" w:sz="4" w:space="0" w:color="auto"/>
+            </w:tcBorders>
           </w:tcPr>
           <w:p>
             <w:pPr>
@@ -3264,6 +3436,9 @@
         <w:tc>
           <w:tcPr>
             <w:tcW w:w="3822" w:type="dxa"/>
+            <w:tcBorders>
+              <w:bottom w:val="single" w:sz="4" w:space="0" w:color="auto"/>
+            </w:tcBorders>
           </w:tcPr>
           <w:p>
             <w:pPr>
@@ -3276,6 +3451,9 @@
         <w:tc>
           <w:tcPr>
             <w:tcW w:w="923" w:type="dxa"/>
+            <w:tcBorders>
+              <w:bottom w:val="single" w:sz="4" w:space="0" w:color="auto"/>
+            </w:tcBorders>
           </w:tcPr>
           <w:p/>
         </w:tc>
@@ -3284,6 +3462,9 @@
         <w:tc>
           <w:tcPr>
             <w:tcW w:w="4883" w:type="dxa"/>
+            <w:tcBorders>
+              <w:bottom w:val="nil"/>
+            </w:tcBorders>
           </w:tcPr>
           <w:p>
             <w:pPr>
@@ -3298,6 +3479,9 @@
         <w:tc>
           <w:tcPr>
             <w:tcW w:w="3822" w:type="dxa"/>
+            <w:tcBorders>
+              <w:bottom w:val="nil"/>
+            </w:tcBorders>
           </w:tcPr>
           <w:p>
             <w:pPr>
@@ -3310,6 +3494,9 @@
         <w:tc>
           <w:tcPr>
             <w:tcW w:w="923" w:type="dxa"/>
+            <w:tcBorders>
+              <w:bottom w:val="nil"/>
+            </w:tcBorders>
           </w:tcPr>
           <w:p/>
         </w:tc>
@@ -3318,6 +3505,10 @@
         <w:tc>
           <w:tcPr>
             <w:tcW w:w="4883" w:type="dxa"/>
+            <w:tcBorders>
+              <w:top w:val="nil"/>
+              <w:bottom w:val="nil"/>
+            </w:tcBorders>
           </w:tcPr>
           <w:p>
             <w:pPr>
@@ -3360,6 +3551,10 @@
         <w:tc>
           <w:tcPr>
             <w:tcW w:w="3822" w:type="dxa"/>
+            <w:tcBorders>
+              <w:top w:val="nil"/>
+              <w:bottom w:val="nil"/>
+            </w:tcBorders>
           </w:tcPr>
           <w:p>
             <w:pPr>
@@ -3372,6 +3567,10 @@
         <w:tc>
           <w:tcPr>
             <w:tcW w:w="923" w:type="dxa"/>
+            <w:tcBorders>
+              <w:top w:val="nil"/>
+              <w:bottom w:val="nil"/>
+            </w:tcBorders>
           </w:tcPr>
           <w:p/>
         </w:tc>
@@ -3380,6 +3579,9 @@
         <w:tc>
           <w:tcPr>
             <w:tcW w:w="4883" w:type="dxa"/>
+            <w:tcBorders>
+              <w:top w:val="nil"/>
+            </w:tcBorders>
           </w:tcPr>
           <w:p>
             <w:pPr>
@@ -3422,6 +3624,9 @@
         <w:tc>
           <w:tcPr>
             <w:tcW w:w="3822" w:type="dxa"/>
+            <w:tcBorders>
+              <w:top w:val="nil"/>
+            </w:tcBorders>
           </w:tcPr>
           <w:p>
             <w:pPr>
@@ -3434,6 +3639,9 @@
         <w:tc>
           <w:tcPr>
             <w:tcW w:w="923" w:type="dxa"/>
+            <w:tcBorders>
+              <w:top w:val="nil"/>
+            </w:tcBorders>
           </w:tcPr>
           <w:p/>
         </w:tc>
@@ -3645,7 +3853,7 @@
                   <v:path o:extrusionok="f" gradientshapeok="t" o:connecttype="rect"/>
                   <o:lock v:ext="edit" aspectratio="t"/>
                 </v:shapetype>
-                <v:shape id="_x0000_i1071" type="#_x0000_t75" alt="" style="width:18.4pt;height:18.4pt;visibility:visible;mso-wrap-style:square;mso-width-percent:0;mso-height-percent:0;mso-width-percent:0;mso-height-percent:0">
+                <v:shape id="_x0000_i1071" type="#_x0000_t75" alt="" style="width:18.65pt;height:18.65pt;visibility:visible;mso-wrap-style:square;mso-width-percent:0;mso-height-percent:0;mso-width-percent:0;mso-height-percent:0">
                   <v:imagedata r:id="rId7" o:title=""/>
                 </v:shape>
               </w:pict>
@@ -3687,7 +3895,7 @@
                 <w:lang w:eastAsia="en-US"/>
               </w:rPr>
               <w:pict w14:anchorId="1D2B9563">
-                <v:shape id="_x0000_i1070" type="#_x0000_t75" alt="" style="width:18.4pt;height:18.4pt;visibility:visible;mso-wrap-style:square;mso-width-percent:0;mso-height-percent:0;mso-width-percent:0;mso-height-percent:0">
+                <v:shape id="_x0000_i1070" type="#_x0000_t75" alt="" style="width:18.65pt;height:18.65pt;visibility:visible;mso-wrap-style:square;mso-width-percent:0;mso-height-percent:0;mso-width-percent:0;mso-height-percent:0">
                   <v:imagedata r:id="rId7" o:title=""/>
                 </v:shape>
               </w:pict>
@@ -3733,7 +3941,7 @@
                 <w:lang w:eastAsia="en-US"/>
               </w:rPr>
               <w:pict w14:anchorId="4C90417C">
-                <v:shape id="_x0000_i1069" type="#_x0000_t75" alt="" style="width:18.4pt;height:18.4pt;visibility:visible;mso-wrap-style:square;mso-width-percent:0;mso-height-percent:0;mso-width-percent:0;mso-height-percent:0">
+                <v:shape id="_x0000_i1069" type="#_x0000_t75" alt="" style="width:18.65pt;height:18.65pt;visibility:visible;mso-wrap-style:square;mso-width-percent:0;mso-height-percent:0;mso-width-percent:0;mso-height-percent:0">
                   <v:imagedata r:id="rId7" o:title=""/>
                 </v:shape>
               </w:pict>
@@ -3775,7 +3983,7 @@
                 <w:lang w:eastAsia="en-US"/>
               </w:rPr>
               <w:pict w14:anchorId="3E5E5BEB">
-                <v:shape id="_x0000_i1068" type="#_x0000_t75" alt="" style="width:18.4pt;height:18.4pt;visibility:visible;mso-wrap-style:square;mso-width-percent:0;mso-height-percent:0;mso-width-percent:0;mso-height-percent:0">
+                <v:shape id="_x0000_i1068" type="#_x0000_t75" alt="" style="width:18.65pt;height:18.65pt;visibility:visible;mso-wrap-style:square;mso-width-percent:0;mso-height-percent:0;mso-width-percent:0;mso-height-percent:0">
                   <v:imagedata r:id="rId7" o:title=""/>
                 </v:shape>
               </w:pict>
@@ -3817,7 +4025,7 @@
                 <w:lang w:eastAsia="en-US"/>
               </w:rPr>
               <w:pict w14:anchorId="2491E693">
-                <v:shape id="_x0000_i1067" type="#_x0000_t75" alt="" style="width:18.4pt;height:18.4pt;visibility:visible;mso-wrap-style:square;mso-width-percent:0;mso-height-percent:0;mso-width-percent:0;mso-height-percent:0">
+                <v:shape id="_x0000_i1067" type="#_x0000_t75" alt="" style="width:18.65pt;height:18.65pt;visibility:visible;mso-wrap-style:square;mso-width-percent:0;mso-height-percent:0;mso-width-percent:0;mso-height-percent:0">
                   <v:imagedata r:id="rId7" o:title=""/>
                 </v:shape>
               </w:pict>
@@ -3862,7 +4070,7 @@
                 <w:lang w:eastAsia="en-US"/>
               </w:rPr>
               <w:pict w14:anchorId="29F9A0EA">
-                <v:shape id="_x0000_i1066" type="#_x0000_t75" alt="" style="width:18.4pt;height:18.4pt;visibility:visible;mso-wrap-style:square;mso-width-percent:0;mso-height-percent:0;mso-width-percent:0;mso-height-percent:0">
+                <v:shape id="_x0000_i1066" type="#_x0000_t75" alt="" style="width:18.65pt;height:18.65pt;visibility:visible;mso-wrap-style:square;mso-width-percent:0;mso-height-percent:0;mso-width-percent:0;mso-height-percent:0">
                   <v:imagedata r:id="rId7" o:title=""/>
                 </v:shape>
               </w:pict>
@@ -3908,7 +4116,7 @@
                 <w:lang w:eastAsia="en-US"/>
               </w:rPr>
               <w:pict w14:anchorId="36BDEC08">
-                <v:shape id="_x0000_i1065" type="#_x0000_t75" alt="" style="width:18.4pt;height:18.4pt;visibility:visible;mso-wrap-style:square;mso-width-percent:0;mso-height-percent:0;mso-width-percent:0;mso-height-percent:0">
+                <v:shape id="_x0000_i1065" type="#_x0000_t75" alt="" style="width:18.65pt;height:18.65pt;visibility:visible;mso-wrap-style:square;mso-width-percent:0;mso-height-percent:0;mso-width-percent:0;mso-height-percent:0">
                   <v:imagedata r:id="rId7" o:title=""/>
                 </v:shape>
               </w:pict>
@@ -3950,7 +4158,7 @@
                 <w:lang w:eastAsia="en-US"/>
               </w:rPr>
               <w:pict w14:anchorId="4C99AB38">
-                <v:shape id="_x0000_i1064" type="#_x0000_t75" alt="" style="width:18.4pt;height:18.4pt;visibility:visible;mso-wrap-style:square;mso-width-percent:0;mso-height-percent:0;mso-width-percent:0;mso-height-percent:0">
+                <v:shape id="_x0000_i1064" type="#_x0000_t75" alt="" style="width:18.65pt;height:18.65pt;visibility:visible;mso-wrap-style:square;mso-width-percent:0;mso-height-percent:0;mso-width-percent:0;mso-height-percent:0">
                   <v:imagedata r:id="rId7" o:title=""/>
                 </v:shape>
               </w:pict>
@@ -4705,7 +4913,7 @@
                 <w:lang w:eastAsia="en-US"/>
               </w:rPr>
               <w:pict w14:anchorId="068F6996">
-                <v:shape id="_x0000_i1063" type="#_x0000_t75" alt="" style="width:18.4pt;height:18.4pt;visibility:visible;mso-wrap-style:square;mso-width-percent:0;mso-height-percent:0;mso-width-percent:0;mso-height-percent:0">
+                <v:shape id="_x0000_i1063" type="#_x0000_t75" alt="" style="width:18.65pt;height:18.65pt;visibility:visible;mso-wrap-style:square;mso-width-percent:0;mso-height-percent:0;mso-width-percent:0;mso-height-percent:0">
                   <v:imagedata r:id="rId11" o:title=""/>
                 </v:shape>
               </w:pict>
@@ -4747,7 +4955,7 @@
                 <w:lang w:eastAsia="en-US"/>
               </w:rPr>
               <w:pict w14:anchorId="1001CC08">
-                <v:shape id="_x0000_i1062" type="#_x0000_t75" alt="" style="width:18.4pt;height:18.4pt;visibility:visible;mso-wrap-style:square;mso-width-percent:0;mso-height-percent:0;mso-width-percent:0;mso-height-percent:0">
+                <v:shape id="_x0000_i1062" type="#_x0000_t75" alt="" style="width:18.65pt;height:18.65pt;visibility:visible;mso-wrap-style:square;mso-width-percent:0;mso-height-percent:0;mso-width-percent:0;mso-height-percent:0">
                   <v:imagedata r:id="rId11" o:title=""/>
                 </v:shape>
               </w:pict>
@@ -4789,7 +4997,7 @@
                 <w:lang w:eastAsia="en-US"/>
               </w:rPr>
               <w:pict w14:anchorId="1BD4F2CC">
-                <v:shape id="_x0000_i1061" type="#_x0000_t75" alt="" style="width:18.4pt;height:18.4pt;visibility:visible;mso-wrap-style:square;mso-width-percent:0;mso-height-percent:0;mso-width-percent:0;mso-height-percent:0">
+                <v:shape id="_x0000_i1061" type="#_x0000_t75" alt="" style="width:18.65pt;height:18.65pt;visibility:visible;mso-wrap-style:square;mso-width-percent:0;mso-height-percent:0;mso-width-percent:0;mso-height-percent:0">
                   <v:imagedata r:id="rId11" o:title=""/>
                 </v:shape>
               </w:pict>
@@ -4831,7 +5039,7 @@
                 <w:lang w:eastAsia="en-US"/>
               </w:rPr>
               <w:pict w14:anchorId="070EE6FC">
-                <v:shape id="_x0000_i1060" type="#_x0000_t75" alt="" style="width:18.4pt;height:18.4pt;visibility:visible;mso-wrap-style:square;mso-width-percent:0;mso-height-percent:0;mso-width-percent:0;mso-height-percent:0">
+                <v:shape id="_x0000_i1060" type="#_x0000_t75" alt="" style="width:18.65pt;height:18.65pt;visibility:visible;mso-wrap-style:square;mso-width-percent:0;mso-height-percent:0;mso-width-percent:0;mso-height-percent:0">
                   <v:imagedata r:id="rId7" o:title=""/>
                 </v:shape>
               </w:pict>
@@ -4873,7 +5081,7 @@
                 <w:lang w:eastAsia="en-US"/>
               </w:rPr>
               <w:pict w14:anchorId="1DFAEF73">
-                <v:shape id="_x0000_i1059" type="#_x0000_t75" alt="" style="width:18.4pt;height:18.4pt;visibility:visible;mso-wrap-style:square;mso-width-percent:0;mso-height-percent:0;mso-width-percent:0;mso-height-percent:0">
+                <v:shape id="_x0000_i1059" type="#_x0000_t75" alt="" style="width:18.65pt;height:18.65pt;visibility:visible;mso-wrap-style:square;mso-width-percent:0;mso-height-percent:0;mso-width-percent:0;mso-height-percent:0">
                   <v:imagedata r:id="rId7" o:title=""/>
                 </v:shape>
               </w:pict>
@@ -4999,7 +5207,7 @@
                 <w:lang w:eastAsia="en-US"/>
               </w:rPr>
               <w:pict w14:anchorId="6385AF54">
-                <v:shape id="_x0000_i1058" type="#_x0000_t75" alt="" style="width:18.4pt;height:18.4pt;visibility:visible;mso-wrap-style:square;mso-width-percent:0;mso-height-percent:0;mso-width-percent:0;mso-height-percent:0">
+                <v:shape id="_x0000_i1058" type="#_x0000_t75" alt="" style="width:18.65pt;height:18.65pt;visibility:visible;mso-wrap-style:square;mso-width-percent:0;mso-height-percent:0;mso-width-percent:0;mso-height-percent:0">
                   <v:imagedata r:id="rId7" o:title=""/>
                 </v:shape>
               </w:pict>
@@ -5041,7 +5249,7 @@
                 <w:lang w:eastAsia="en-US"/>
               </w:rPr>
               <w:pict w14:anchorId="251DFDD2">
-                <v:shape id="_x0000_i1057" type="#_x0000_t75" alt="" style="width:18.4pt;height:18.4pt;visibility:visible;mso-wrap-style:square;mso-width-percent:0;mso-height-percent:0;mso-width-percent:0;mso-height-percent:0">
+                <v:shape id="_x0000_i1057" type="#_x0000_t75" alt="" style="width:18.65pt;height:18.65pt;visibility:visible;mso-wrap-style:square;mso-width-percent:0;mso-height-percent:0;mso-width-percent:0;mso-height-percent:0">
                   <v:imagedata r:id="rId7" o:title=""/>
                 </v:shape>
               </w:pict>
@@ -5715,7 +5923,7 @@
                 <w:lang w:eastAsia="en-US"/>
               </w:rPr>
               <w:pict w14:anchorId="47718C69">
-                <v:shape id="_x0000_i1056" type="#_x0000_t75" alt="" style="width:18.4pt;height:18.4pt;visibility:visible;mso-wrap-style:square;mso-width-percent:0;mso-height-percent:0;mso-width-percent:0;mso-height-percent:0">
+                <v:shape id="_x0000_i1056" type="#_x0000_t75" alt="" style="width:18.65pt;height:18.65pt;visibility:visible;mso-wrap-style:square;mso-width-percent:0;mso-height-percent:0;mso-width-percent:0;mso-height-percent:0">
                   <v:imagedata r:id="rId11" o:title=""/>
                 </v:shape>
               </w:pict>
@@ -5757,7 +5965,7 @@
                 <w:lang w:eastAsia="en-US"/>
               </w:rPr>
               <w:pict w14:anchorId="1186759F">
-                <v:shape id="_x0000_i1055" type="#_x0000_t75" alt="" style="width:18.4pt;height:18.4pt;visibility:visible;mso-wrap-style:square;mso-width-percent:0;mso-height-percent:0;mso-width-percent:0;mso-height-percent:0">
+                <v:shape id="_x0000_i1055" type="#_x0000_t75" alt="" style="width:18.65pt;height:18.65pt;visibility:visible;mso-wrap-style:square;mso-width-percent:0;mso-height-percent:0;mso-width-percent:0;mso-height-percent:0">
                   <v:imagedata r:id="rId11" o:title=""/>
                 </v:shape>
               </w:pict>
@@ -5799,7 +6007,7 @@
                 <w:lang w:eastAsia="en-US"/>
               </w:rPr>
               <w:pict w14:anchorId="35ED571C">
-                <v:shape id="_x0000_i1054" type="#_x0000_t75" alt="" style="width:18.4pt;height:18.4pt;visibility:visible;mso-wrap-style:square;mso-width-percent:0;mso-height-percent:0;mso-width-percent:0;mso-height-percent:0">
+                <v:shape id="_x0000_i1054" type="#_x0000_t75" alt="" style="width:18.65pt;height:18.65pt;visibility:visible;mso-wrap-style:square;mso-width-percent:0;mso-height-percent:0;mso-width-percent:0;mso-height-percent:0">
                   <v:imagedata r:id="rId11" o:title=""/>
                 </v:shape>
               </w:pict>
@@ -5841,7 +6049,7 @@
                 <w:lang w:eastAsia="en-US"/>
               </w:rPr>
               <w:pict w14:anchorId="6E311713">
-                <v:shape id="_x0000_i1053" type="#_x0000_t75" alt="" style="width:18.4pt;height:18.4pt;visibility:visible;mso-wrap-style:square;mso-width-percent:0;mso-height-percent:0;mso-width-percent:0;mso-height-percent:0">
+                <v:shape id="_x0000_i1053" type="#_x0000_t75" alt="" style="width:18.65pt;height:18.65pt;visibility:visible;mso-wrap-style:square;mso-width-percent:0;mso-height-percent:0;mso-width-percent:0;mso-height-percent:0">
                   <v:imagedata r:id="rId11" o:title=""/>
                 </v:shape>
               </w:pict>
@@ -5883,7 +6091,7 @@
                 <w:lang w:eastAsia="en-US"/>
               </w:rPr>
               <w:pict w14:anchorId="338958D6">
-                <v:shape id="_x0000_i1052" type="#_x0000_t75" alt="" style="width:18.4pt;height:18.4pt;visibility:visible;mso-wrap-style:square;mso-width-percent:0;mso-height-percent:0;mso-width-percent:0;mso-height-percent:0">
+                <v:shape id="_x0000_i1052" type="#_x0000_t75" alt="" style="width:18.65pt;height:18.65pt;visibility:visible;mso-wrap-style:square;mso-width-percent:0;mso-height-percent:0;mso-width-percent:0;mso-height-percent:0">
                   <v:imagedata r:id="rId11" o:title=""/>
                 </v:shape>
               </w:pict>
@@ -5925,7 +6133,7 @@
                 <w:lang w:eastAsia="en-US"/>
               </w:rPr>
               <w:pict w14:anchorId="27503D65">
-                <v:shape id="_x0000_i1051" type="#_x0000_t75" alt="" style="width:18.4pt;height:18.4pt;visibility:visible;mso-wrap-style:square;mso-width-percent:0;mso-height-percent:0;mso-width-percent:0;mso-height-percent:0">
+                <v:shape id="_x0000_i1051" type="#_x0000_t75" alt="" style="width:18.65pt;height:18.65pt;visibility:visible;mso-wrap-style:square;mso-width-percent:0;mso-height-percent:0;mso-width-percent:0;mso-height-percent:0">
                   <v:imagedata r:id="rId11" o:title=""/>
                 </v:shape>
               </w:pict>
@@ -5975,7 +6183,7 @@
                 <w:lang w:eastAsia="en-US"/>
               </w:rPr>
               <w:pict w14:anchorId="3453226A">
-                <v:shape id="_x0000_i1050" type="#_x0000_t75" alt="" style="width:18.4pt;height:18.4pt;visibility:visible;mso-wrap-style:square;mso-width-percent:0;mso-height-percent:0;mso-width-percent:0;mso-height-percent:0">
+                <v:shape id="_x0000_i1050" type="#_x0000_t75" alt="" style="width:18.65pt;height:18.65pt;visibility:visible;mso-wrap-style:square;mso-width-percent:0;mso-height-percent:0;mso-width-percent:0;mso-height-percent:0">
                   <v:imagedata r:id="rId11" o:title=""/>
                 </v:shape>
               </w:pict>
@@ -6017,7 +6225,7 @@
                 <w:lang w:eastAsia="en-US"/>
               </w:rPr>
               <w:pict w14:anchorId="0A793587">
-                <v:shape id="_x0000_i1049" type="#_x0000_t75" alt="" style="width:18.4pt;height:18.4pt;visibility:visible;mso-wrap-style:square;mso-width-percent:0;mso-height-percent:0;mso-width-percent:0;mso-height-percent:0">
+                <v:shape id="_x0000_i1049" type="#_x0000_t75" alt="" style="width:18.65pt;height:18.65pt;visibility:visible;mso-wrap-style:square;mso-width-percent:0;mso-height-percent:0;mso-width-percent:0;mso-height-percent:0">
                   <v:imagedata r:id="rId11" o:title=""/>
                 </v:shape>
               </w:pict>
@@ -6058,7 +6266,7 @@
                 <w:lang w:eastAsia="en-US"/>
               </w:rPr>
               <w:pict w14:anchorId="190A5AC0">
-                <v:shape id="_x0000_i1048" type="#_x0000_t75" alt="" style="width:18.4pt;height:18.4pt;visibility:visible;mso-wrap-style:square;mso-width-percent:0;mso-height-percent:0;mso-width-percent:0;mso-height-percent:0">
+                <v:shape id="_x0000_i1048" type="#_x0000_t75" alt="" style="width:18.65pt;height:18.65pt;visibility:visible;mso-wrap-style:square;mso-width-percent:0;mso-height-percent:0;mso-width-percent:0;mso-height-percent:0">
                   <v:imagedata r:id="rId11" o:title=""/>
                 </v:shape>
               </w:pict>
@@ -6506,7 +6714,7 @@
                 <w:lang w:eastAsia="en-US"/>
               </w:rPr>
               <w:pict w14:anchorId="24CA942B">
-                <v:shape id="_x0000_i1047" type="#_x0000_t75" alt="" style="width:18.4pt;height:18.4pt;visibility:visible;mso-wrap-style:square;mso-width-percent:0;mso-height-percent:0;mso-width-percent:0;mso-height-percent:0">
+                <v:shape id="_x0000_i1047" type="#_x0000_t75" alt="" style="width:18.65pt;height:18.65pt;visibility:visible;mso-wrap-style:square;mso-width-percent:0;mso-height-percent:0;mso-width-percent:0;mso-height-percent:0">
                   <v:imagedata r:id="rId7" o:title=""/>
                 </v:shape>
               </w:pict>
@@ -6557,7 +6765,7 @@
                 <w:lang w:eastAsia="en-US"/>
               </w:rPr>
               <w:pict w14:anchorId="2BE59B6E">
-                <v:shape id="_x0000_i1046" type="#_x0000_t75" alt="" style="width:18.4pt;height:18.4pt;visibility:visible;mso-wrap-style:square;mso-width-percent:0;mso-height-percent:0;mso-width-percent:0;mso-height-percent:0">
+                <v:shape id="_x0000_i1046" type="#_x0000_t75" alt="" style="width:18.65pt;height:18.65pt;visibility:visible;mso-wrap-style:square;mso-width-percent:0;mso-height-percent:0;mso-width-percent:0;mso-height-percent:0">
                   <v:imagedata r:id="rId7" o:title=""/>
                 </v:shape>
               </w:pict>
@@ -6608,7 +6816,7 @@
                 <w:lang w:eastAsia="en-US"/>
               </w:rPr>
               <w:pict w14:anchorId="6C839C89">
-                <v:shape id="_x0000_i1045" type="#_x0000_t75" alt="" style="width:18.4pt;height:18.4pt;visibility:visible;mso-wrap-style:square;mso-width-percent:0;mso-height-percent:0;mso-width-percent:0;mso-height-percent:0">
+                <v:shape id="_x0000_i1045" type="#_x0000_t75" alt="" style="width:18.65pt;height:18.65pt;visibility:visible;mso-wrap-style:square;mso-width-percent:0;mso-height-percent:0;mso-width-percent:0;mso-height-percent:0">
                   <v:imagedata r:id="rId7" o:title=""/>
                 </v:shape>
               </w:pict>
@@ -6655,7 +6863,7 @@
                 <w:lang w:eastAsia="en-US"/>
               </w:rPr>
               <w:pict w14:anchorId="2D81FC1B">
-                <v:shape id="_x0000_i1044" type="#_x0000_t75" alt="" style="width:18.4pt;height:18.4pt;visibility:visible;mso-wrap-style:square;mso-width-percent:0;mso-height-percent:0;mso-width-percent:0;mso-height-percent:0">
+                <v:shape id="_x0000_i1044" type="#_x0000_t75" alt="" style="width:18.65pt;height:18.65pt;visibility:visible;mso-wrap-style:square;mso-width-percent:0;mso-height-percent:0;mso-width-percent:0;mso-height-percent:0">
                   <v:imagedata r:id="rId7" o:title=""/>
                 </v:shape>
               </w:pict>
@@ -6698,7 +6906,7 @@
                 <w:lang w:eastAsia="en-US"/>
               </w:rPr>
               <w:pict w14:anchorId="25E67B8F">
-                <v:shape id="_x0000_i1043" type="#_x0000_t75" alt="" style="width:18.4pt;height:18.4pt;visibility:visible;mso-wrap-style:square;mso-width-percent:0;mso-height-percent:0;mso-width-percent:0;mso-height-percent:0">
+                <v:shape id="_x0000_i1043" type="#_x0000_t75" alt="" style="width:18.65pt;height:18.65pt;visibility:visible;mso-wrap-style:square;mso-width-percent:0;mso-height-percent:0;mso-width-percent:0;mso-height-percent:0">
                   <v:imagedata r:id="rId7" o:title=""/>
                 </v:shape>
               </w:pict>
@@ -6741,7 +6949,7 @@
                 <w:lang w:eastAsia="en-US"/>
               </w:rPr>
               <w:pict w14:anchorId="3B61C6E7">
-                <v:shape id="_x0000_i1042" type="#_x0000_t75" alt="" style="width:18.4pt;height:18.4pt;visibility:visible;mso-wrap-style:square;mso-width-percent:0;mso-height-percent:0;mso-width-percent:0;mso-height-percent:0">
+                <v:shape id="_x0000_i1042" type="#_x0000_t75" alt="" style="width:18.65pt;height:18.65pt;visibility:visible;mso-wrap-style:square;mso-width-percent:0;mso-height-percent:0;mso-width-percent:0;mso-height-percent:0">
                   <v:imagedata r:id="rId7" o:title=""/>
                 </v:shape>
               </w:pict>
@@ -6788,7 +6996,7 @@
                 <w:lang w:eastAsia="en-US"/>
               </w:rPr>
               <w:pict w14:anchorId="0EF0A191">
-                <v:shape id="_x0000_i1041" type="#_x0000_t75" alt="" style="width:18.4pt;height:18.4pt;visibility:visible;mso-wrap-style:square;mso-width-percent:0;mso-height-percent:0;mso-width-percent:0;mso-height-percent:0">
+                <v:shape id="_x0000_i1041" type="#_x0000_t75" alt="" style="width:18.65pt;height:18.65pt;visibility:visible;mso-wrap-style:square;mso-width-percent:0;mso-height-percent:0;mso-width-percent:0;mso-height-percent:0">
                   <v:imagedata r:id="rId7" o:title=""/>
                 </v:shape>
               </w:pict>
@@ -6835,7 +7043,7 @@
                 <w:lang w:eastAsia="en-US"/>
               </w:rPr>
               <w:pict w14:anchorId="156EB4ED">
-                <v:shape id="_x0000_i1040" type="#_x0000_t75" alt="" style="width:18.4pt;height:18.4pt;visibility:visible;mso-wrap-style:square;mso-width-percent:0;mso-height-percent:0;mso-width-percent:0;mso-height-percent:0">
+                <v:shape id="_x0000_i1040" type="#_x0000_t75" alt="" style="width:18.65pt;height:18.65pt;visibility:visible;mso-wrap-style:square;mso-width-percent:0;mso-height-percent:0;mso-width-percent:0;mso-height-percent:0">
                   <v:imagedata r:id="rId7" o:title=""/>
                 </v:shape>
               </w:pict>
@@ -7120,7 +7328,7 @@
                 <w:lang w:eastAsia="en-US"/>
               </w:rPr>
               <w:pict w14:anchorId="0C659C01">
-                <v:shape id="_x0000_i1039" type="#_x0000_t75" alt="" style="width:18.4pt;height:18.4pt;visibility:visible;mso-wrap-style:square;mso-width-percent:0;mso-height-percent:0;mso-width-percent:0;mso-height-percent:0">
+                <v:shape id="_x0000_i1039" type="#_x0000_t75" alt="" style="width:18.65pt;height:18.65pt;visibility:visible;mso-wrap-style:square;mso-width-percent:0;mso-height-percent:0;mso-width-percent:0;mso-height-percent:0">
                   <v:imagedata r:id="rId7" o:title=""/>
                 </v:shape>
               </w:pict>
@@ -7163,7 +7371,7 @@
                 <w:lang w:eastAsia="en-US"/>
               </w:rPr>
               <w:pict w14:anchorId="7DE139AB">
-                <v:shape id="_x0000_i1038" type="#_x0000_t75" alt="" style="width:18.4pt;height:18.4pt;visibility:visible;mso-wrap-style:square;mso-width-percent:0;mso-height-percent:0;mso-width-percent:0;mso-height-percent:0">
+                <v:shape id="_x0000_i1038" type="#_x0000_t75" alt="" style="width:18.65pt;height:18.65pt;visibility:visible;mso-wrap-style:square;mso-width-percent:0;mso-height-percent:0;mso-width-percent:0;mso-height-percent:0">
                   <v:imagedata r:id="rId7" o:title=""/>
                 </v:shape>
               </w:pict>
@@ -7751,7 +7959,7 @@
                 <w:lang w:eastAsia="en-US"/>
               </w:rPr>
               <w:pict w14:anchorId="7BA36E39">
-                <v:shape id="_x0000_i1037" type="#_x0000_t75" alt="" style="width:18.4pt;height:18.4pt;visibility:visible;mso-wrap-style:square;mso-width-percent:0;mso-height-percent:0;mso-width-percent:0;mso-height-percent:0">
+                <v:shape id="_x0000_i1037" type="#_x0000_t75" alt="" style="width:18.65pt;height:18.65pt;visibility:visible;mso-wrap-style:square;mso-width-percent:0;mso-height-percent:0;mso-width-percent:0;mso-height-percent:0">
                   <v:imagedata r:id="rId7" o:title=""/>
                 </v:shape>
               </w:pict>
@@ -7797,7 +8005,7 @@
                 <w:lang w:eastAsia="en-US"/>
               </w:rPr>
               <w:pict w14:anchorId="72201B26">
-                <v:shape id="_x0000_i1036" type="#_x0000_t75" alt="" style="width:18.4pt;height:18.4pt;visibility:visible;mso-wrap-style:square;mso-width-percent:0;mso-height-percent:0;mso-width-percent:0;mso-height-percent:0">
+                <v:shape id="_x0000_i1036" type="#_x0000_t75" alt="" style="width:18.65pt;height:18.65pt;visibility:visible;mso-wrap-style:square;mso-width-percent:0;mso-height-percent:0;mso-width-percent:0;mso-height-percent:0">
                   <v:imagedata r:id="rId7" o:title=""/>
                 </v:shape>
               </w:pict>
@@ -7838,7 +8046,7 @@
                 <w:lang w:eastAsia="en-US"/>
               </w:rPr>
               <w:pict w14:anchorId="2B879A21">
-                <v:shape id="_x0000_i1035" type="#_x0000_t75" alt="" style="width:18.4pt;height:18.4pt;visibility:visible;mso-wrap-style:square;mso-width-percent:0;mso-height-percent:0;mso-width-percent:0;mso-height-percent:0">
+                <v:shape id="_x0000_i1035" type="#_x0000_t75" alt="" style="width:18.65pt;height:18.65pt;visibility:visible;mso-wrap-style:square;mso-width-percent:0;mso-height-percent:0;mso-width-percent:0;mso-height-percent:0">
                   <v:imagedata r:id="rId7" o:title=""/>
                 </v:shape>
               </w:pict>
@@ -7887,7 +8095,7 @@
                 <w:lang w:eastAsia="en-US"/>
               </w:rPr>
               <w:pict w14:anchorId="402996A7">
-                <v:shape id="_x0000_i1034" type="#_x0000_t75" alt="" style="width:18.4pt;height:18.4pt;visibility:visible;mso-wrap-style:square;mso-width-percent:0;mso-height-percent:0;mso-width-percent:0;mso-height-percent:0">
+                <v:shape id="_x0000_i1034" type="#_x0000_t75" alt="" style="width:18.65pt;height:18.65pt;visibility:visible;mso-wrap-style:square;mso-width-percent:0;mso-height-percent:0;mso-width-percent:0;mso-height-percent:0">
                   <v:imagedata r:id="rId7" o:title=""/>
                 </v:shape>
               </w:pict>
@@ -7928,7 +8136,7 @@
                 <w:lang w:eastAsia="en-US"/>
               </w:rPr>
               <w:pict w14:anchorId="13796A91">
-                <v:shape id="_x0000_i1033" type="#_x0000_t75" alt="" style="width:18.4pt;height:18.4pt;visibility:visible;mso-wrap-style:square;mso-width-percent:0;mso-height-percent:0;mso-width-percent:0;mso-height-percent:0">
+                <v:shape id="_x0000_i1033" type="#_x0000_t75" alt="" style="width:18.65pt;height:18.65pt;visibility:visible;mso-wrap-style:square;mso-width-percent:0;mso-height-percent:0;mso-width-percent:0;mso-height-percent:0">
                   <v:imagedata r:id="rId7" o:title=""/>
                 </v:shape>
               </w:pict>
@@ -8336,7 +8544,7 @@
                 <w:lang w:eastAsia="en-US"/>
               </w:rPr>
               <w:pict w14:anchorId="1E545F06">
-                <v:shape id="_x0000_i1032" type="#_x0000_t75" alt="" style="width:18.4pt;height:18.4pt;visibility:visible;mso-wrap-style:square;mso-width-percent:0;mso-height-percent:0;mso-width-percent:0;mso-height-percent:0">
+                <v:shape id="_x0000_i1032" type="#_x0000_t75" alt="" style="width:18.65pt;height:18.65pt;visibility:visible;mso-wrap-style:square;mso-width-percent:0;mso-height-percent:0;mso-width-percent:0;mso-height-percent:0">
                   <v:imagedata r:id="rId11" o:title=""/>
                 </v:shape>
               </w:pict>
@@ -8378,7 +8586,7 @@
                 <w:lang w:eastAsia="en-US"/>
               </w:rPr>
               <w:pict w14:anchorId="742A7148">
-                <v:shape id="_x0000_i1031" type="#_x0000_t75" alt="" style="width:18.4pt;height:18.4pt;visibility:visible;mso-wrap-style:square;mso-width-percent:0;mso-height-percent:0;mso-width-percent:0;mso-height-percent:0">
+                <v:shape id="_x0000_i1031" type="#_x0000_t75" alt="" style="width:18.65pt;height:18.65pt;visibility:visible;mso-wrap-style:square;mso-width-percent:0;mso-height-percent:0;mso-width-percent:0;mso-height-percent:0">
                   <v:imagedata r:id="rId11" o:title=""/>
                 </v:shape>
               </w:pict>
@@ -8424,7 +8632,7 @@
                 <w:lang w:eastAsia="en-US"/>
               </w:rPr>
               <w:pict w14:anchorId="506A24FC">
-                <v:shape id="_x0000_i1030" type="#_x0000_t75" alt="" style="width:18.4pt;height:18.4pt;visibility:visible;mso-wrap-style:square;mso-width-percent:0;mso-height-percent:0;mso-width-percent:0;mso-height-percent:0">
+                <v:shape id="_x0000_i1030" type="#_x0000_t75" alt="" style="width:18.65pt;height:18.65pt;visibility:visible;mso-wrap-style:square;mso-width-percent:0;mso-height-percent:0;mso-width-percent:0;mso-height-percent:0">
                   <v:imagedata r:id="rId11" o:title=""/>
                 </v:shape>
               </w:pict>
@@ -8475,7 +8683,7 @@
                 <w:lang w:eastAsia="en-US"/>
               </w:rPr>
               <w:pict w14:anchorId="5C0A50E3">
-                <v:shape id="_x0000_i1029" type="#_x0000_t75" alt="" style="width:18.4pt;height:18.4pt;visibility:visible;mso-wrap-style:square;mso-width-percent:0;mso-height-percent:0;mso-width-percent:0;mso-height-percent:0">
+                <v:shape id="_x0000_i1029" type="#_x0000_t75" alt="" style="width:18.65pt;height:18.65pt;visibility:visible;mso-wrap-style:square;mso-width-percent:0;mso-height-percent:0;mso-width-percent:0;mso-height-percent:0">
                   <v:imagedata r:id="rId11" o:title=""/>
                 </v:shape>
               </w:pict>
@@ -14538,10 +14746,10 @@
           <w:position w:val="-30"/>
         </w:rPr>
         <w:object w:dxaOrig="1200" w:dyaOrig="700" w14:anchorId="4580FC15">
-          <v:shape id="_x0000_i1028" type="#_x0000_t75" alt="" style="width:59.2pt;height:35.2pt;mso-width-percent:0;mso-height-percent:0;mso-width-percent:0;mso-height-percent:0" o:ole="">
+          <v:shape id="_x0000_i1028" type="#_x0000_t75" alt="" style="width:59.35pt;height:35.35pt;mso-width-percent:0;mso-height-percent:0;mso-width-percent:0;mso-height-percent:0" o:ole="">
             <v:imagedata r:id="rId14" o:title=""/>
           </v:shape>
-          <o:OLEObject Type="Embed" ProgID="Equation.DSMT4" ShapeID="_x0000_i1028" DrawAspect="Content" ObjectID="_1704698287" r:id="rId15"/>
+          <o:OLEObject Type="Embed" ProgID="Equation.DSMT4" ShapeID="_x0000_i1028" DrawAspect="Content" ObjectID="_1704703124" r:id="rId15"/>
         </w:object>
       </w:r>
     </w:p>
@@ -14724,10 +14932,10 @@
           <w:position w:val="-12"/>
         </w:rPr>
         <w:object w:dxaOrig="1160" w:dyaOrig="320" w14:anchorId="21118125">
-          <v:shape id="_x0000_i1027" type="#_x0000_t75" alt="" style="width:59.2pt;height:16pt;mso-width-percent:0;mso-height-percent:0;mso-width-percent:0;mso-height-percent:0" o:ole="">
+          <v:shape id="_x0000_i1027" type="#_x0000_t75" alt="" style="width:59.35pt;height:16pt;mso-width-percent:0;mso-height-percent:0;mso-width-percent:0;mso-height-percent:0" o:ole="">
             <v:imagedata r:id="rId16" o:title=""/>
           </v:shape>
-          <o:OLEObject Type="Embed" ProgID="Equation.DSMT4" ShapeID="_x0000_i1027" DrawAspect="Content" ObjectID="_1704698288" r:id="rId17"/>
+          <o:OLEObject Type="Embed" ProgID="Equation.DSMT4" ShapeID="_x0000_i1027" DrawAspect="Content" ObjectID="_1704703125" r:id="rId17"/>
         </w:object>
       </w:r>
       <w:r>
@@ -14857,10 +15065,10 @@
           <w:position w:val="-30"/>
         </w:rPr>
         <w:object w:dxaOrig="1920" w:dyaOrig="700" w14:anchorId="4C4FB4C5">
-          <v:shape id="_x0000_i1026" type="#_x0000_t75" alt="" style="width:96pt;height:35.2pt;mso-width-percent:0;mso-height-percent:0;mso-width-percent:0;mso-height-percent:0" o:ole="">
+          <v:shape id="_x0000_i1026" type="#_x0000_t75" alt="" style="width:96pt;height:35.35pt;mso-width-percent:0;mso-height-percent:0;mso-width-percent:0;mso-height-percent:0" o:ole="">
             <v:imagedata r:id="rId18" o:title=""/>
           </v:shape>
-          <o:OLEObject Type="Embed" ProgID="Equation.DSMT4" ShapeID="_x0000_i1026" DrawAspect="Content" ObjectID="_1704698289" r:id="rId19"/>
+          <o:OLEObject Type="Embed" ProgID="Equation.DSMT4" ShapeID="_x0000_i1026" DrawAspect="Content" ObjectID="_1704703126" r:id="rId19"/>
         </w:object>
       </w:r>
       <w:r>
@@ -15131,10 +15339,10 @@
           <w:lang w:val="en-US"/>
         </w:rPr>
         <w:object w:dxaOrig="2400" w:dyaOrig="720" w14:anchorId="4FDA180F">
-          <v:shape id="_x0000_i1025" type="#_x0000_t75" alt="" style="width:120pt;height:38.4pt;mso-width-percent:0;mso-height-percent:0;mso-width-percent:0;mso-height-percent:0" o:ole="">
+          <v:shape id="_x0000_i1025" type="#_x0000_t75" alt="" style="width:120pt;height:38.65pt;mso-width-percent:0;mso-height-percent:0;mso-width-percent:0;mso-height-percent:0" o:ole="">
             <v:imagedata r:id="rId20" o:title=""/>
           </v:shape>
-          <o:OLEObject Type="Embed" ProgID="Equation.DSMT4" ShapeID="_x0000_i1025" DrawAspect="Content" ObjectID="_1704698290" r:id="rId21"/>
+          <o:OLEObject Type="Embed" ProgID="Equation.DSMT4" ShapeID="_x0000_i1025" DrawAspect="Content" ObjectID="_1704703127" r:id="rId21"/>
         </w:object>
       </w:r>
       <w:r>
@@ -19943,7 +20151,7 @@
       <w:rPr>
         <w:noProof/>
       </w:rPr>
-      <w:instrText>15</w:instrText>
+      <w:instrText>27</w:instrText>
     </w:r>
     <w:r>
       <w:fldChar w:fldCharType="end"/>
@@ -19970,7 +20178,7 @@
       <w:rPr>
         <w:noProof/>
       </w:rPr>
-      <w:t>1</w:t>
+      <w:t>13</w:t>
     </w:r>
     <w:r>
       <w:fldChar w:fldCharType="end"/>

</xml_diff>

<commit_message>
Add Listener for OrderNumber
</commit_message>
<xml_diff>
--- a/src/main/resources/docx/blank.docx
+++ b/src/main/resources/docx/blank.docx
@@ -34,6 +34,7 @@
           <w:szCs w:val="24"/>
         </w:rPr>
       </w:pPr>
+      <w:proofErr w:type="spellStart"/>
       <w:r>
         <w:rPr>
           <w:rFonts w:cs="Arial"/>
@@ -46,6 +47,7 @@
         </w:rPr>
         <w:t>craneFull</w:t>
       </w:r>
+      <w:proofErr w:type="spellEnd"/>
     </w:p>
     <w:p>
       <w:pPr>
@@ -171,6 +173,7 @@
                 <w:lang w:val="en-US"/>
               </w:rPr>
             </w:pPr>
+            <w:proofErr w:type="spellStart"/>
             <w:r>
               <w:rPr>
                 <w:color w:val="FF0000"/>
@@ -178,6 +181,7 @@
               </w:rPr>
               <w:t>customerName</w:t>
             </w:r>
+            <w:proofErr w:type="spellEnd"/>
           </w:p>
         </w:tc>
       </w:tr>
@@ -228,6 +232,7 @@
                 <w:lang w:val="en-US"/>
               </w:rPr>
             </w:pPr>
+            <w:proofErr w:type="spellStart"/>
             <w:r>
               <w:rPr>
                 <w:color w:val="FF0000"/>
@@ -235,6 +240,7 @@
               </w:rPr>
               <w:t>customerZip</w:t>
             </w:r>
+            <w:proofErr w:type="spellEnd"/>
           </w:p>
         </w:tc>
       </w:tr>
@@ -285,6 +291,7 @@
                 <w:lang w:val="en-US"/>
               </w:rPr>
             </w:pPr>
+            <w:proofErr w:type="spellStart"/>
             <w:r>
               <w:rPr>
                 <w:color w:val="FF0000"/>
@@ -292,6 +299,7 @@
               </w:rPr>
               <w:t>customerRegion</w:t>
             </w:r>
+            <w:proofErr w:type="spellEnd"/>
           </w:p>
         </w:tc>
       </w:tr>
@@ -342,6 +350,7 @@
                 <w:lang w:val="en-US"/>
               </w:rPr>
             </w:pPr>
+            <w:proofErr w:type="spellStart"/>
             <w:r>
               <w:rPr>
                 <w:color w:val="FF0000"/>
@@ -349,6 +358,7 @@
               </w:rPr>
               <w:t>customerCity</w:t>
             </w:r>
+            <w:proofErr w:type="spellEnd"/>
           </w:p>
         </w:tc>
       </w:tr>
@@ -399,6 +409,7 @@
                 <w:lang w:val="en-US"/>
               </w:rPr>
             </w:pPr>
+            <w:proofErr w:type="spellStart"/>
             <w:r>
               <w:rPr>
                 <w:color w:val="FF0000"/>
@@ -406,6 +417,7 @@
               </w:rPr>
               <w:t>customerAddress</w:t>
             </w:r>
+            <w:proofErr w:type="spellEnd"/>
           </w:p>
         </w:tc>
       </w:tr>
@@ -456,6 +468,7 @@
                 <w:lang w:val="en-US"/>
               </w:rPr>
             </w:pPr>
+            <w:proofErr w:type="spellStart"/>
             <w:r>
               <w:rPr>
                 <w:color w:val="FF0000"/>
@@ -463,6 +476,7 @@
               </w:rPr>
               <w:t>customerBoss</w:t>
             </w:r>
+            <w:proofErr w:type="spellEnd"/>
           </w:p>
         </w:tc>
       </w:tr>
@@ -510,6 +524,7 @@
                 <w:lang w:val="en-US"/>
               </w:rPr>
             </w:pPr>
+            <w:proofErr w:type="spellStart"/>
             <w:r>
               <w:rPr>
                 <w:color w:val="FF0000"/>
@@ -517,6 +532,7 @@
               </w:rPr>
               <w:t>customerPost</w:t>
             </w:r>
+            <w:proofErr w:type="spellEnd"/>
           </w:p>
         </w:tc>
       </w:tr>
@@ -543,6 +559,7 @@
                 <w:lang w:val="en-US"/>
               </w:rPr>
             </w:pPr>
+            <w:proofErr w:type="spellStart"/>
             <w:r>
               <w:rPr>
                 <w:color w:val="FF0000"/>
@@ -550,6 +567,7 @@
               </w:rPr>
               <w:t>customerPhone</w:t>
             </w:r>
+            <w:proofErr w:type="spellEnd"/>
           </w:p>
         </w:tc>
       </w:tr>
@@ -600,6 +618,7 @@
                 <w:lang w:val="en-US"/>
               </w:rPr>
             </w:pPr>
+            <w:proofErr w:type="spellStart"/>
             <w:r>
               <w:rPr>
                 <w:color w:val="FF0000"/>
@@ -607,6 +626,7 @@
               </w:rPr>
               <w:t>contractNumber</w:t>
             </w:r>
+            <w:proofErr w:type="spellEnd"/>
           </w:p>
         </w:tc>
       </w:tr>
@@ -660,6 +680,7 @@
               </w:rPr>
               <w:fldChar w:fldCharType="separate"/>
             </w:r>
+            <w:proofErr w:type="spellStart"/>
             <w:r>
               <w:rPr>
                 <w:color w:val="FF0000"/>
@@ -667,6 +688,7 @@
               </w:rPr>
               <w:t>contractDate</w:t>
             </w:r>
+            <w:proofErr w:type="spellEnd"/>
             <w:r>
               <w:rPr>
                 <w:color w:val="FF0000"/>
@@ -723,6 +745,7 @@
                 <w:lang w:val="en-US"/>
               </w:rPr>
             </w:pPr>
+            <w:proofErr w:type="spellStart"/>
             <w:r>
               <w:rPr>
                 <w:color w:val="FF0000"/>
@@ -730,6 +753,7 @@
               </w:rPr>
               <w:t>orderNumber</w:t>
             </w:r>
+            <w:proofErr w:type="spellEnd"/>
           </w:p>
         </w:tc>
       </w:tr>
@@ -759,6 +783,7 @@
                 <w:lang w:val="en-US"/>
               </w:rPr>
             </w:pPr>
+            <w:proofErr w:type="spellStart"/>
             <w:r>
               <w:rPr>
                 <w:color w:val="FF0000"/>
@@ -766,6 +791,7 @@
               </w:rPr>
               <w:t>orderDate</w:t>
             </w:r>
+            <w:proofErr w:type="spellEnd"/>
           </w:p>
         </w:tc>
       </w:tr>
@@ -1355,6 +1381,7 @@
                 <w:lang w:val="en-US"/>
               </w:rPr>
             </w:pPr>
+            <w:proofErr w:type="spellStart"/>
             <w:r>
               <w:rPr>
                 <w:color w:val="FF0000"/>
@@ -1364,6 +1391,7 @@
               </w:rPr>
               <w:t>craneName</w:t>
             </w:r>
+            <w:proofErr w:type="spellEnd"/>
           </w:p>
         </w:tc>
       </w:tr>
@@ -1392,6 +1420,7 @@
                 <w:lang w:val="en-US"/>
               </w:rPr>
             </w:pPr>
+            <w:proofErr w:type="spellStart"/>
             <w:r>
               <w:rPr>
                 <w:color w:val="FF0000"/>
@@ -1399,6 +1428,7 @@
               </w:rPr>
               <w:t>craneMarka</w:t>
             </w:r>
+            <w:proofErr w:type="spellEnd"/>
           </w:p>
         </w:tc>
       </w:tr>
@@ -1427,6 +1457,7 @@
                 <w:lang w:val="en-US"/>
               </w:rPr>
             </w:pPr>
+            <w:proofErr w:type="spellStart"/>
             <w:r>
               <w:rPr>
                 <w:color w:val="FF0000"/>
@@ -1436,6 +1467,7 @@
               </w:rPr>
               <w:t>craneMode</w:t>
             </w:r>
+            <w:proofErr w:type="spellEnd"/>
           </w:p>
         </w:tc>
       </w:tr>
@@ -1467,6 +1499,7 @@
                 <w:lang w:val="en-US"/>
               </w:rPr>
             </w:pPr>
+            <w:proofErr w:type="spellStart"/>
             <w:r>
               <w:rPr>
                 <w:color w:val="FF0000"/>
@@ -1474,6 +1507,7 @@
               </w:rPr>
               <w:t>craneZav</w:t>
             </w:r>
+            <w:proofErr w:type="spellEnd"/>
           </w:p>
         </w:tc>
       </w:tr>
@@ -1505,6 +1539,7 @@
                 <w:lang w:val="en-US"/>
               </w:rPr>
             </w:pPr>
+            <w:proofErr w:type="spellStart"/>
             <w:r>
               <w:rPr>
                 <w:color w:val="FF0000"/>
@@ -1512,6 +1547,7 @@
               </w:rPr>
               <w:t>craneReg</w:t>
             </w:r>
+            <w:proofErr w:type="spellEnd"/>
           </w:p>
         </w:tc>
       </w:tr>
@@ -1538,6 +1574,7 @@
                 <w:lang w:val="en-US"/>
               </w:rPr>
             </w:pPr>
+            <w:proofErr w:type="spellStart"/>
             <w:r>
               <w:rPr>
                 <w:color w:val="FF0000"/>
@@ -1545,6 +1582,7 @@
               </w:rPr>
               <w:t>craneFactory</w:t>
             </w:r>
+            <w:proofErr w:type="spellEnd"/>
           </w:p>
         </w:tc>
       </w:tr>
@@ -1571,6 +1609,7 @@
                 <w:lang w:val="en-US"/>
               </w:rPr>
             </w:pPr>
+            <w:proofErr w:type="spellStart"/>
             <w:r>
               <w:rPr>
                 <w:color w:val="FF0000"/>
@@ -1578,6 +1617,7 @@
               </w:rPr>
               <w:t>craneIssue</w:t>
             </w:r>
+            <w:proofErr w:type="spellEnd"/>
           </w:p>
         </w:tc>
       </w:tr>
@@ -1604,6 +1644,7 @@
                 <w:lang w:val="en-US"/>
               </w:rPr>
             </w:pPr>
+            <w:proofErr w:type="spellStart"/>
             <w:r>
               <w:rPr>
                 <w:color w:val="FF0000"/>
@@ -1611,6 +1652,7 @@
               </w:rPr>
               <w:t>craneCapacity</w:t>
             </w:r>
+            <w:proofErr w:type="spellEnd"/>
           </w:p>
         </w:tc>
       </w:tr>
@@ -1637,6 +1679,7 @@
                 <w:lang w:val="en-US"/>
               </w:rPr>
             </w:pPr>
+            <w:proofErr w:type="spellStart"/>
             <w:r>
               <w:rPr>
                 <w:color w:val="FF0000"/>
@@ -1644,6 +1687,7 @@
               </w:rPr>
               <w:t>craneLifting</w:t>
             </w:r>
+            <w:proofErr w:type="spellEnd"/>
           </w:p>
         </w:tc>
       </w:tr>
@@ -1661,8 +1705,16 @@
               <w:rPr>
                 <w:lang w:val="en-US"/>
               </w:rPr>
-              <w:t xml:space="preserve"> (пролет</w:t>
-            </w:r>
+              <w:t xml:space="preserve"> (</w:t>
+            </w:r>
+            <w:proofErr w:type="spellStart"/>
+            <w:r>
+              <w:rPr>
+                <w:lang w:val="en-US"/>
+              </w:rPr>
+              <w:t>пролет</w:t>
+            </w:r>
+            <w:proofErr w:type="spellEnd"/>
             <w:r>
               <w:t>)</w:t>
             </w:r>
@@ -1682,6 +1734,7 @@
                 <w:lang w:val="en-US"/>
               </w:rPr>
             </w:pPr>
+            <w:proofErr w:type="spellStart"/>
             <w:r>
               <w:rPr>
                 <w:color w:val="FF0000"/>
@@ -1689,6 +1742,7 @@
               </w:rPr>
               <w:t>craneSpan</w:t>
             </w:r>
+            <w:proofErr w:type="spellEnd"/>
           </w:p>
         </w:tc>
       </w:tr>
@@ -1902,7 +1956,15 @@
             </w:r>
             <w:r>
               <w:br/>
-              <w:t>(в т.ч. капитальных ремонтах)</w:t>
+              <w:t xml:space="preserve">(в </w:t>
+            </w:r>
+            <w:proofErr w:type="spellStart"/>
+            <w:r>
+              <w:t>т.ч</w:t>
+            </w:r>
+            <w:proofErr w:type="spellEnd"/>
+            <w:r>
+              <w:t>. капитальных ремонтах)</w:t>
             </w:r>
           </w:p>
         </w:tc>
@@ -2988,8 +3050,13 @@
               <w:outlineLvl w:val="1"/>
             </w:pPr>
             <w:r>
-              <w:t>График ТоиР</w:t>
-            </w:r>
+              <w:t xml:space="preserve">График </w:t>
+            </w:r>
+            <w:proofErr w:type="spellStart"/>
+            <w:r>
+              <w:t>ТоиР</w:t>
+            </w:r>
+            <w:proofErr w:type="spellEnd"/>
           </w:p>
         </w:tc>
         <w:tc>
@@ -3737,7 +3804,15 @@
               <w:outlineLvl w:val="1"/>
             </w:pPr>
             <w:r>
-              <w:t>Трещины в основном металле, сварных швах и околошовной зоне, некачественное исполнение ремонтных сварных швов</w:t>
+              <w:t xml:space="preserve">Трещины в основном металле, сварных швах и </w:t>
+            </w:r>
+            <w:proofErr w:type="spellStart"/>
+            <w:r>
+              <w:t>околошовной</w:t>
+            </w:r>
+            <w:proofErr w:type="spellEnd"/>
+            <w:r>
+              <w:t xml:space="preserve"> зоне, некачественное исполнение ремонтных сварных швов</w:t>
             </w:r>
           </w:p>
         </w:tc>
@@ -6077,7 +6152,15 @@
               <w:outlineLvl w:val="1"/>
             </w:pPr>
             <w:r>
-              <w:t>Отступление от проекта в запасовке и/или заделке концов каната</w:t>
+              <w:t xml:space="preserve">Отступление от проекта в </w:t>
+            </w:r>
+            <w:proofErr w:type="spellStart"/>
+            <w:r>
+              <w:t>запасовке</w:t>
+            </w:r>
+            <w:proofErr w:type="spellEnd"/>
+            <w:r>
+              <w:t xml:space="preserve"> и/или заделке концов каната</w:t>
             </w:r>
           </w:p>
         </w:tc>
@@ -6651,7 +6734,15 @@
               <w:outlineLvl w:val="1"/>
             </w:pPr>
             <w:r>
-              <w:t>Целостность корпуса, клеммных коробок, зон крепления в местах установки электрооборудования</w:t>
+              <w:t xml:space="preserve">Целостность корпуса, </w:t>
+            </w:r>
+            <w:proofErr w:type="spellStart"/>
+            <w:r>
+              <w:t>клеммных</w:t>
+            </w:r>
+            <w:proofErr w:type="spellEnd"/>
+            <w:r>
+              <w:t xml:space="preserve"> коробок, зон крепления в местах установки электрооборудования</w:t>
             </w:r>
           </w:p>
         </w:tc>
@@ -6694,7 +6785,15 @@
               <w:outlineLvl w:val="1"/>
             </w:pPr>
             <w:r>
-              <w:t>Отсутствие влаги внутри корпуса и в клеммных коробках, ящиках сопротивления</w:t>
+              <w:t xml:space="preserve">Отсутствие влаги внутри корпуса и в </w:t>
+            </w:r>
+            <w:proofErr w:type="spellStart"/>
+            <w:r>
+              <w:t>клеммных</w:t>
+            </w:r>
+            <w:proofErr w:type="spellEnd"/>
+            <w:r>
+              <w:t xml:space="preserve"> коробках, ящиках сопротивления</w:t>
             </w:r>
           </w:p>
         </w:tc>
@@ -7291,7 +7390,15 @@
               <w:outlineLvl w:val="1"/>
             </w:pPr>
             <w:r>
-              <w:t>Окончательная проверка работоспособности электрооборудования, УОиР при статических и динамических испытаниях ПС</w:t>
+              <w:t xml:space="preserve">Окончательная проверка работоспособности электрооборудования, </w:t>
+            </w:r>
+            <w:proofErr w:type="spellStart"/>
+            <w:r>
+              <w:t>УОиР</w:t>
+            </w:r>
+            <w:proofErr w:type="spellEnd"/>
+            <w:r>
+              <w:t xml:space="preserve"> при статических и динамических испытаниях ПС</w:t>
             </w:r>
           </w:p>
         </w:tc>
@@ -7746,7 +7853,15 @@
               <w:outlineLvl w:val="1"/>
             </w:pPr>
             <w:r>
-              <w:t>Наличие и комплектность гидрооборудования, соответствие расположения элементов, согласно эксплуатационной документации</w:t>
+              <w:t xml:space="preserve">Наличие и комплектность </w:t>
+            </w:r>
+            <w:proofErr w:type="spellStart"/>
+            <w:r>
+              <w:t>гидрооборудования</w:t>
+            </w:r>
+            <w:proofErr w:type="spellEnd"/>
+            <w:r>
+              <w:t>, соответствие расположения элементов, согласно эксплуатационной документации</w:t>
             </w:r>
           </w:p>
         </w:tc>
@@ -7863,8 +7978,13 @@
               <w:outlineLvl w:val="1"/>
             </w:pPr>
             <w:r>
-              <w:t>Контроль рабочей жидкости на загрязнение и вязкость (при необходимости), на ее уровень в гидробаке</w:t>
-            </w:r>
+              <w:t xml:space="preserve">Контроль рабочей жидкости на загрязнение и вязкость (при необходимости), на ее уровень в </w:t>
+            </w:r>
+            <w:proofErr w:type="spellStart"/>
+            <w:r>
+              <w:t>гидробаке</w:t>
+            </w:r>
+            <w:proofErr w:type="spellEnd"/>
           </w:p>
         </w:tc>
         <w:tc>
@@ -7945,7 +8065,15 @@
               <w:outlineLvl w:val="1"/>
             </w:pPr>
             <w:r>
-              <w:t>Проверка работоспособности гидрооборудования на холостом ходу (отсутствие рывков)</w:t>
+              <w:t xml:space="preserve">Проверка работоспособности </w:t>
+            </w:r>
+            <w:proofErr w:type="spellStart"/>
+            <w:r>
+              <w:t>гидрооборудования</w:t>
+            </w:r>
+            <w:proofErr w:type="spellEnd"/>
+            <w:r>
+              <w:t xml:space="preserve"> на холостом ходу (отсутствие рывков)</w:t>
             </w:r>
           </w:p>
         </w:tc>
@@ -8752,7 +8880,23 @@
           <w:szCs w:val="16"/>
         </w:rPr>
         <w:tab/>
-        <w:t xml:space="preserve">Планово-высотная съемка подтележечных рельсов (монорельсов) проводится в случаях неудовлетворительной работы </w:t>
+        <w:t xml:space="preserve">Планово-высотная съемка </w:t>
+      </w:r>
+      <w:proofErr w:type="spellStart"/>
+      <w:r>
+        <w:rPr>
+          <w:sz w:val="16"/>
+          <w:szCs w:val="16"/>
+        </w:rPr>
+        <w:t>подтележечных</w:t>
+      </w:r>
+      <w:proofErr w:type="spellEnd"/>
+      <w:r>
+        <w:rPr>
+          <w:sz w:val="16"/>
+          <w:szCs w:val="16"/>
+        </w:rPr>
+        <w:t xml:space="preserve"> рельсов (монорельсов) проводится в случаях неудовлетворительной работы </w:t>
       </w:r>
     </w:p>
     <w:p>
@@ -9248,7 +9392,15 @@
           </w:tcPr>
           <w:p>
             <w:r>
-              <w:t>Общее число выявленных дефектов с указанием п.п. «Ведомости дефектов» (приложение 2)</w:t>
+              <w:t xml:space="preserve">Общее число выявленных дефектов с указанием </w:t>
+            </w:r>
+            <w:proofErr w:type="spellStart"/>
+            <w:r>
+              <w:t>п.п</w:t>
+            </w:r>
+            <w:proofErr w:type="spellEnd"/>
+            <w:r>
+              <w:t>. «Ведомости дефектов» (приложение 2)</w:t>
             </w:r>
           </w:p>
         </w:tc>
@@ -9613,8 +9765,13 @@
           </w:tcPr>
           <w:p>
             <w:r>
-              <w:t>Корректировка периодичности ТОиР</w:t>
-            </w:r>
+              <w:t xml:space="preserve">Корректировка периодичности </w:t>
+            </w:r>
+            <w:proofErr w:type="spellStart"/>
+            <w:r>
+              <w:t>ТОиР</w:t>
+            </w:r>
+            <w:proofErr w:type="spellEnd"/>
           </w:p>
         </w:tc>
         <w:tc>
@@ -9738,6 +9895,7 @@
                 <w:szCs w:val="24"/>
               </w:rPr>
             </w:pPr>
+            <w:proofErr w:type="spellStart"/>
             <w:r>
               <w:rPr>
                 <w:rFonts w:cs="Arial"/>
@@ -9750,6 +9908,7 @@
               </w:rPr>
               <w:t>craneFull</w:t>
             </w:r>
+            <w:proofErr w:type="spellEnd"/>
           </w:p>
           <w:p>
             <w:pPr>
@@ -9893,6 +10052,7 @@
                 <w:lang w:val="en-US"/>
               </w:rPr>
             </w:pPr>
+            <w:proofErr w:type="spellStart"/>
             <w:r>
               <w:rPr>
                 <w:b/>
@@ -9904,6 +10064,7 @@
               </w:rPr>
               <w:t>rtkNext</w:t>
             </w:r>
+            <w:proofErr w:type="spellEnd"/>
           </w:p>
         </w:tc>
       </w:tr>
@@ -10786,17 +10947,26 @@
       <w:pPr>
         <w:pStyle w:val="a8"/>
         <w:spacing w:before="0" w:after="240"/>
+        <w:rPr>
+          <w:lang w:val="en-US"/>
+        </w:rPr>
       </w:pPr>
       <w:r>
         <w:lastRenderedPageBreak/>
-        <w:t xml:space="preserve">ПРИКАЗ № </w:t>
+        <w:t>ПРИКАЗ №</w:t>
+      </w:r>
+      <w:r>
+        <w:rPr>
+          <w:lang w:val="en-US"/>
+        </w:rPr>
+        <w:t xml:space="preserve"> </w:t>
       </w:r>
       <w:r>
         <w:rPr>
           <w:color w:val="FF0000"/>
           <w:lang w:val="en-US"/>
         </w:rPr>
-        <w:t>prikazNumber</w:t>
+        <w:t>orderNumber</w:t>
       </w:r>
     </w:p>
     <w:tbl>
@@ -10823,7 +10993,17 @@
             <w:tcW w:w="4819" w:type="dxa"/>
           </w:tcPr>
           <w:p>
-            <w:r>
+            <w:pPr>
+              <w:rPr>
+                <w:b/>
+                <w:bCs/>
+              </w:rPr>
+            </w:pPr>
+            <w:r>
+              <w:rPr>
+                <w:b/>
+                <w:bCs/>
+              </w:rPr>
               <w:t>г. Ростов-на-Дону</w:t>
             </w:r>
           </w:p>
@@ -10835,21 +11015,35 @@
           <w:p>
             <w:pPr>
               <w:jc w:val="right"/>
-            </w:pPr>
-            <w:r>
-              <w:rPr>
+              <w:rPr>
+                <w:b/>
+                <w:bCs/>
+              </w:rPr>
+            </w:pPr>
+            <w:proofErr w:type="spellStart"/>
+            <w:r>
+              <w:rPr>
+                <w:b/>
+                <w:bCs/>
                 <w:color w:val="FF0000"/>
                 <w:lang w:val="en-US"/>
               </w:rPr>
-              <w:t>prikazDate</w:t>
-            </w:r>
-            <w:r>
-              <w:rPr>
-                <w:color w:val="FF0000"/>
+              <w:t>orderDate</w:t>
+            </w:r>
+            <w:proofErr w:type="spellEnd"/>
+            <w:r>
+              <w:rPr>
+                <w:b/>
+                <w:bCs/>
+                <w:lang w:val="en-US"/>
               </w:rPr>
               <w:t xml:space="preserve"> </w:t>
             </w:r>
             <w:r>
+              <w:rPr>
+                <w:b/>
+                <w:bCs/>
+              </w:rPr>
               <w:t>г.</w:t>
             </w:r>
           </w:p>
@@ -10869,14 +11063,7 @@
         <w:rPr>
           <w:lang w:eastAsia="ru-RU"/>
         </w:rPr>
-        <w:t xml:space="preserve">Для выполнения технического диагностирования подъемного сооружения, отработавшего </w:t>
-      </w:r>
-      <w:r>
-        <w:rPr>
-          <w:lang w:eastAsia="ru-RU"/>
-        </w:rPr>
-        <w:br/>
-        <w:t xml:space="preserve">нормативный срок эксплуатации, и в соответствии с </w:t>
+        <w:t xml:space="preserve">Для выполнения технического диагностирования подъемного сооружения, отработавшего нормативный срок эксплуатации, и в соответствии с </w:t>
       </w:r>
       <w:r>
         <w:t xml:space="preserve">договором </w:t>
@@ -10884,6 +11071,7 @@
       <w:r>
         <w:t xml:space="preserve">№ </w:t>
       </w:r>
+      <w:proofErr w:type="spellStart"/>
       <w:r>
         <w:rPr>
           <w:color w:val="FF0000"/>
@@ -10891,6 +11079,7 @@
         </w:rPr>
         <w:t>contractNumber</w:t>
       </w:r>
+      <w:proofErr w:type="spellEnd"/>
       <w:r>
         <w:rPr>
           <w:color w:val="FF0000"/>
@@ -10901,6 +11090,7 @@
       <w:r>
         <w:t xml:space="preserve">от </w:t>
       </w:r>
+      <w:proofErr w:type="spellStart"/>
       <w:r>
         <w:rPr>
           <w:color w:val="FF0000"/>
@@ -10908,11 +11098,12 @@
         </w:rPr>
         <w:t>contractDate</w:t>
       </w:r>
+      <w:proofErr w:type="spellEnd"/>
       <w:r>
         <w:rPr>
           <w:lang w:eastAsia="ru-RU"/>
         </w:rPr>
-        <w:br/>
+        <w:t xml:space="preserve"> </w:t>
       </w:r>
       <w:r>
         <w:t xml:space="preserve">с </w:t>
@@ -11066,15 +11257,33 @@
                 <w:lang w:val="en-US"/>
               </w:rPr>
             </w:pPr>
-            <w:r>
+          </w:p>
+        </w:tc>
+      </w:tr>
+      <w:tr>
+        <w:tc>
+          <w:tcPr>
+            <w:tcW w:w="2179" w:type="dxa"/>
+          </w:tcPr>
+          <w:p>
+            <w:r>
+              <w:t>марка</w:t>
+            </w:r>
+          </w:p>
+        </w:tc>
+        <w:tc>
+          <w:tcPr>
+            <w:tcW w:w="6939" w:type="dxa"/>
+          </w:tcPr>
+          <w:p>
+            <w:pPr>
               <w:rPr>
                 <w:b/>
                 <w:bCs/>
                 <w:color w:val="FF0000"/>
                 <w:lang w:val="en-US"/>
               </w:rPr>
-              <w:t>craneName</w:t>
-            </w:r>
+            </w:pPr>
           </w:p>
         </w:tc>
       </w:tr>
@@ -11085,7 +11294,7 @@
           </w:tcPr>
           <w:p>
             <w:r>
-              <w:t>марка</w:t>
+              <w:t>заводской номер</w:t>
             </w:r>
           </w:p>
         </w:tc>
@@ -11102,87 +11311,33 @@
                 <w:lang w:val="en-US"/>
               </w:rPr>
             </w:pPr>
-            <w:r>
+          </w:p>
+        </w:tc>
+      </w:tr>
+      <w:tr>
+        <w:tc>
+          <w:tcPr>
+            <w:tcW w:w="2179" w:type="dxa"/>
+          </w:tcPr>
+          <w:p>
+            <w:r>
+              <w:t>учетный номер</w:t>
+            </w:r>
+          </w:p>
+        </w:tc>
+        <w:tc>
+          <w:tcPr>
+            <w:tcW w:w="6939" w:type="dxa"/>
+          </w:tcPr>
+          <w:p>
+            <w:pPr>
               <w:rPr>
                 <w:b/>
                 <w:bCs/>
                 <w:color w:val="FF0000"/>
                 <w:lang w:val="en-US"/>
               </w:rPr>
-              <w:t>craneMarka</w:t>
-            </w:r>
-          </w:p>
-        </w:tc>
-      </w:tr>
-      <w:tr>
-        <w:tc>
-          <w:tcPr>
-            <w:tcW w:w="2179" w:type="dxa"/>
-          </w:tcPr>
-          <w:p>
-            <w:r>
-              <w:t>заводской номер</w:t>
-            </w:r>
-          </w:p>
-        </w:tc>
-        <w:tc>
-          <w:tcPr>
-            <w:tcW w:w="6939" w:type="dxa"/>
-          </w:tcPr>
-          <w:p>
-            <w:pPr>
-              <w:rPr>
-                <w:b/>
-                <w:bCs/>
-                <w:color w:val="FF0000"/>
-                <w:lang w:val="en-US"/>
-              </w:rPr>
-            </w:pPr>
-            <w:r>
-              <w:rPr>
-                <w:b/>
-                <w:bCs/>
-                <w:color w:val="FF0000"/>
-                <w:lang w:val="en-US"/>
-              </w:rPr>
-              <w:t>craneZav</w:t>
-            </w:r>
-          </w:p>
-        </w:tc>
-      </w:tr>
-      <w:tr>
-        <w:tc>
-          <w:tcPr>
-            <w:tcW w:w="2179" w:type="dxa"/>
-          </w:tcPr>
-          <w:p>
-            <w:r>
-              <w:t>учетный номер</w:t>
-            </w:r>
-          </w:p>
-        </w:tc>
-        <w:tc>
-          <w:tcPr>
-            <w:tcW w:w="6939" w:type="dxa"/>
-          </w:tcPr>
-          <w:p>
-            <w:pPr>
-              <w:rPr>
-                <w:b/>
-                <w:bCs/>
-                <w:color w:val="FF0000"/>
-                <w:lang w:val="en-US"/>
-              </w:rPr>
-            </w:pPr>
-            <w:r>
-              <w:rPr>
-                <w:b/>
-                <w:bCs/>
-                <w:color w:val="FF0000"/>
-                <w:lang w:val="en-US"/>
-              </w:rPr>
-              <w:t>craneReg</w:t>
-            </w:r>
+            </w:pPr>
           </w:p>
         </w:tc>
       </w:tr>
@@ -11524,7 +11679,21 @@
         <w:rPr>
           <w:rFonts w:ascii="Helvetica Neue" w:hAnsi="Helvetica Neue"/>
         </w:rPr>
-        <w:t>Проверка состояния металлоконструкции (в т.ч. методами НК- ультразвукового).</w:t>
+        <w:t xml:space="preserve">Проверка состояния металлоконструкции (в </w:t>
+      </w:r>
+      <w:proofErr w:type="spellStart"/>
+      <w:r>
+        <w:rPr>
+          <w:rFonts w:ascii="Helvetica Neue" w:hAnsi="Helvetica Neue"/>
+        </w:rPr>
+        <w:t>т.ч</w:t>
+      </w:r>
+      <w:proofErr w:type="spellEnd"/>
+      <w:r>
+        <w:rPr>
+          <w:rFonts w:ascii="Helvetica Neue" w:hAnsi="Helvetica Neue"/>
+        </w:rPr>
+        <w:t>. методами НК- ультразвукового).</w:t>
       </w:r>
     </w:p>
     <w:p>
@@ -11616,7 +11785,21 @@
         <w:rPr>
           <w:rFonts w:ascii="Helvetica Neue" w:hAnsi="Helvetica Neue"/>
         </w:rPr>
-        <w:t>Проверка состояния гидрооборудования (при наличии).</w:t>
+        <w:t xml:space="preserve">Проверка состояния </w:t>
+      </w:r>
+      <w:proofErr w:type="spellStart"/>
+      <w:r>
+        <w:rPr>
+          <w:rFonts w:ascii="Helvetica Neue" w:hAnsi="Helvetica Neue"/>
+        </w:rPr>
+        <w:t>гидрооборудования</w:t>
+      </w:r>
+      <w:proofErr w:type="spellEnd"/>
+      <w:r>
+        <w:rPr>
+          <w:rFonts w:ascii="Helvetica Neue" w:hAnsi="Helvetica Neue"/>
+        </w:rPr>
+        <w:t xml:space="preserve"> (при наличии).</w:t>
       </w:r>
     </w:p>
     <w:p>
@@ -13031,7 +13214,15 @@
           </w:tcPr>
           <w:p>
             <w:r>
-              <w:t>Номинальная грузоподъемность (Рном), т</w:t>
+              <w:t>Номинальная грузоподъемность (</w:t>
+            </w:r>
+            <w:proofErr w:type="spellStart"/>
+            <w:r>
+              <w:t>Рном</w:t>
+            </w:r>
+            <w:proofErr w:type="spellEnd"/>
+            <w:r>
+              <w:t>), т</w:t>
             </w:r>
           </w:p>
         </w:tc>
@@ -13063,7 +13254,15 @@
           </w:tcPr>
           <w:p>
             <w:r>
-              <w:t>Максимальная масса поднимаемого груза (Рмах), т</w:t>
+              <w:t>Максимальная масса поднимаемого груза (</w:t>
+            </w:r>
+            <w:proofErr w:type="spellStart"/>
+            <w:r>
+              <w:t>Рмах</w:t>
+            </w:r>
+            <w:proofErr w:type="spellEnd"/>
+            <w:r>
+              <w:t>), т</w:t>
             </w:r>
           </w:p>
         </w:tc>
@@ -13127,7 +13326,15 @@
           </w:tcPr>
           <w:p>
             <w:r>
-              <w:t>Общая масса грузов, перегружаемых в день (Рдн), т</w:t>
+              <w:t>Общая масса грузов, перегружаемых в день (</w:t>
+            </w:r>
+            <w:proofErr w:type="spellStart"/>
+            <w:r>
+              <w:t>Рдн</w:t>
+            </w:r>
+            <w:proofErr w:type="spellEnd"/>
+            <w:r>
+              <w:t>), т</w:t>
             </w:r>
           </w:p>
         </w:tc>
@@ -13207,7 +13414,15 @@
           </w:tcPr>
           <w:p>
             <w:r>
-              <w:t>до 0,25 Рном, %</w:t>
+              <w:t xml:space="preserve">до 0,25 </w:t>
+            </w:r>
+            <w:proofErr w:type="spellStart"/>
+            <w:r>
+              <w:t>Рном</w:t>
+            </w:r>
+            <w:proofErr w:type="spellEnd"/>
+            <w:r>
+              <w:t>, %</w:t>
             </w:r>
           </w:p>
         </w:tc>
@@ -13247,7 +13462,23 @@
           </w:tcPr>
           <w:p>
             <w:r>
-              <w:t>от 0,25 Рном до 0,5 Рном, %</w:t>
+              <w:t xml:space="preserve">от 0,25 </w:t>
+            </w:r>
+            <w:proofErr w:type="spellStart"/>
+            <w:r>
+              <w:t>Рном</w:t>
+            </w:r>
+            <w:proofErr w:type="spellEnd"/>
+            <w:r>
+              <w:t xml:space="preserve"> до 0,5 </w:t>
+            </w:r>
+            <w:proofErr w:type="spellStart"/>
+            <w:r>
+              <w:t>Рном</w:t>
+            </w:r>
+            <w:proofErr w:type="spellEnd"/>
+            <w:r>
+              <w:t>, %</w:t>
             </w:r>
           </w:p>
         </w:tc>
@@ -13286,7 +13517,23 @@
           </w:tcPr>
           <w:p>
             <w:r>
-              <w:t>от 0,5 Рном до 0,75 Рном, %</w:t>
+              <w:t xml:space="preserve">от 0,5 </w:t>
+            </w:r>
+            <w:proofErr w:type="spellStart"/>
+            <w:r>
+              <w:t>Рном</w:t>
+            </w:r>
+            <w:proofErr w:type="spellEnd"/>
+            <w:r>
+              <w:t xml:space="preserve"> до 0,75 </w:t>
+            </w:r>
+            <w:proofErr w:type="spellStart"/>
+            <w:r>
+              <w:t>Рном</w:t>
+            </w:r>
+            <w:proofErr w:type="spellEnd"/>
+            <w:r>
+              <w:t>, %</w:t>
             </w:r>
           </w:p>
         </w:tc>
@@ -13325,7 +13572,23 @@
           </w:tcPr>
           <w:p>
             <w:r>
-              <w:t>от 0,75 Рном до Рном, %</w:t>
+              <w:t xml:space="preserve">от 0,75 </w:t>
+            </w:r>
+            <w:proofErr w:type="spellStart"/>
+            <w:r>
+              <w:t>Рном</w:t>
+            </w:r>
+            <w:proofErr w:type="spellEnd"/>
+            <w:r>
+              <w:t xml:space="preserve"> до </w:t>
+            </w:r>
+            <w:proofErr w:type="spellStart"/>
+            <w:r>
+              <w:t>Рном</w:t>
+            </w:r>
+            <w:proofErr w:type="spellEnd"/>
+            <w:r>
+              <w:t>, %</w:t>
             </w:r>
           </w:p>
         </w:tc>
@@ -13846,7 +14109,7 @@
           <v:shape id="_x0000_i1028" type="#_x0000_t75" alt="" style="width:58.65pt;height:35.35pt;mso-width-percent:0;mso-height-percent:0;mso-width-percent:0;mso-height-percent:0" o:ole="">
             <v:imagedata r:id="rId14" o:title=""/>
           </v:shape>
-          <o:OLEObject Type="Embed" ProgID="Equation.DSMT4" ShapeID="_x0000_i1028" DrawAspect="Content" ObjectID="_1704785395" r:id="rId15"/>
+          <o:OLEObject Type="Embed" ProgID="Equation.DSMT4" ShapeID="_x0000_i1028" DrawAspect="Content" ObjectID="_1704787295" r:id="rId15"/>
         </w:object>
       </w:r>
     </w:p>
@@ -14032,7 +14295,7 @@
           <v:shape id="_x0000_i1027" type="#_x0000_t75" alt="" style="width:58.65pt;height:16pt;mso-width-percent:0;mso-height-percent:0;mso-width-percent:0;mso-height-percent:0" o:ole="">
             <v:imagedata r:id="rId16" o:title=""/>
           </v:shape>
-          <o:OLEObject Type="Embed" ProgID="Equation.DSMT4" ShapeID="_x0000_i1027" DrawAspect="Content" ObjectID="_1704785396" r:id="rId17"/>
+          <o:OLEObject Type="Embed" ProgID="Equation.DSMT4" ShapeID="_x0000_i1027" DrawAspect="Content" ObjectID="_1704787296" r:id="rId17"/>
         </w:object>
       </w:r>
       <w:r>
@@ -14106,6 +14369,7 @@
                 <w:kern w:val="2"/>
               </w:rPr>
             </w:pPr>
+            <w:proofErr w:type="spellStart"/>
             <w:r>
               <w:rPr>
                 <w:kern w:val="2"/>
@@ -14120,6 +14384,7 @@
               </w:rPr>
               <w:t>дн</w:t>
             </w:r>
+            <w:proofErr w:type="spellEnd"/>
           </w:p>
         </w:tc>
         <w:tc>
@@ -14163,7 +14428,7 @@
           <v:shape id="_x0000_i1026" type="#_x0000_t75" alt="" style="width:96pt;height:35.35pt;mso-width-percent:0;mso-height-percent:0;mso-width-percent:0;mso-height-percent:0" o:ole="">
             <v:imagedata r:id="rId18" o:title=""/>
           </v:shape>
-          <o:OLEObject Type="Embed" ProgID="Equation.DSMT4" ShapeID="_x0000_i1026" DrawAspect="Content" ObjectID="_1704785397" r:id="rId19"/>
+          <o:OLEObject Type="Embed" ProgID="Equation.DSMT4" ShapeID="_x0000_i1026" DrawAspect="Content" ObjectID="_1704787297" r:id="rId19"/>
         </w:object>
       </w:r>
       <w:r>
@@ -14437,7 +14702,7 @@
           <v:shape id="_x0000_i1025" type="#_x0000_t75" alt="" style="width:120pt;height:38.65pt;mso-width-percent:0;mso-height-percent:0;mso-width-percent:0;mso-height-percent:0" o:ole="">
             <v:imagedata r:id="rId20" o:title=""/>
           </v:shape>
-          <o:OLEObject Type="Embed" ProgID="Equation.DSMT4" ShapeID="_x0000_i1025" DrawAspect="Content" ObjectID="_1704785398" r:id="rId21"/>
+          <o:OLEObject Type="Embed" ProgID="Equation.DSMT4" ShapeID="_x0000_i1025" DrawAspect="Content" ObjectID="_1704787298" r:id="rId21"/>
         </w:object>
       </w:r>
       <w:r>
@@ -14503,6 +14768,7 @@
                 <w:lang w:val="en-US"/>
               </w:rPr>
             </w:pPr>
+            <w:proofErr w:type="spellStart"/>
             <w:r>
               <w:rPr>
                 <w:kern w:val="2"/>
@@ -14519,6 +14785,7 @@
               </w:rPr>
               <w:t>p</w:t>
             </w:r>
+            <w:proofErr w:type="spellEnd"/>
           </w:p>
           <w:p>
             <w:pPr>
@@ -14681,6 +14948,7 @@
             <w:r>
               <w:t xml:space="preserve"> </w:t>
             </w:r>
+            <w:proofErr w:type="gramStart"/>
             <w:r>
               <w:rPr>
                 <w:b/>
@@ -14702,7 +14970,14 @@
               <w:rPr>
                 <w:kern w:val="2"/>
               </w:rPr>
-              <w:t>, что соответствует «</w:t>
+              <w:t>,</w:t>
+            </w:r>
+            <w:proofErr w:type="gramEnd"/>
+            <w:r>
+              <w:rPr>
+                <w:kern w:val="2"/>
+              </w:rPr>
+              <w:t xml:space="preserve"> что соответствует «</w:t>
             </w:r>
             <w:r>
               <w:rPr>
@@ -14761,6 +15036,7 @@
           <w:color w:val="FF0000"/>
         </w:rPr>
       </w:pPr>
+      <w:proofErr w:type="spellStart"/>
       <w:r>
         <w:rPr>
           <w:color w:val="FF0000"/>
@@ -14768,6 +15044,7 @@
         </w:rPr>
         <w:t>craneFull</w:t>
       </w:r>
+      <w:proofErr w:type="spellEnd"/>
     </w:p>
     <w:p>
       <w:pPr>
@@ -14951,6 +15228,7 @@
         </w:rPr>
         <w:t>Q</w:t>
       </w:r>
+      <w:proofErr w:type="gramStart"/>
       <w:r>
         <w:rPr>
           <w:rFonts w:ascii="Cambria Math" w:hAnsi="Cambria Math"/>
@@ -14966,7 +15244,11 @@
         <w:t xml:space="preserve">  </w:t>
       </w:r>
       <w:r>
-        <w:t xml:space="preserve">– среднее значение массы поднимаемого груза, </w:t>
+        <w:t>–</w:t>
+      </w:r>
+      <w:proofErr w:type="gramEnd"/>
+      <w:r>
+        <w:t xml:space="preserve"> среднее значение массы поднимаемого груза, </w:t>
       </w:r>
       <w:r>
         <w:rPr>
@@ -15084,6 +15366,7 @@
       <w:r>
         <w:t xml:space="preserve">Остаточный ресурс </w:t>
       </w:r>
+      <w:proofErr w:type="spellStart"/>
       <w:r>
         <w:rPr>
           <w:rFonts w:ascii="Cambria Math" w:hAnsi="Cambria Math"/>
@@ -15099,16 +15382,32 @@
           <w:szCs w:val="24"/>
           <w:vertAlign w:val="subscript"/>
         </w:rPr>
-        <w:t>ост_цикл</w:t>
-      </w:r>
-      <w:r>
-        <w:rPr>
+        <w:t>ост_</w:t>
+      </w:r>
+      <w:proofErr w:type="gramStart"/>
+      <w:r>
+        <w:rPr>
+          <w:rFonts w:ascii="Cambria Math" w:hAnsi="Cambria Math"/>
+          <w:iCs/>
+          <w:sz w:val="24"/>
+          <w:szCs w:val="24"/>
           <w:vertAlign w:val="subscript"/>
         </w:rPr>
+        <w:t>цикл</w:t>
+      </w:r>
+      <w:proofErr w:type="spellEnd"/>
+      <w:r>
+        <w:rPr>
+          <w:vertAlign w:val="subscript"/>
+        </w:rPr>
         <w:t xml:space="preserve">  </w:t>
       </w:r>
       <w:r>
-        <w:t>в циклах определится из условия</w:t>
+        <w:t>в</w:t>
+      </w:r>
+      <w:proofErr w:type="gramEnd"/>
+      <w:r>
+        <w:t xml:space="preserve"> циклах определится из условия</w:t>
       </w:r>
       <w:r>
         <w:t>:</w:t>
@@ -15176,6 +15475,7 @@
       <w:r>
         <w:t xml:space="preserve">Остаточный ресурс </w:t>
       </w:r>
+      <w:proofErr w:type="spellStart"/>
       <w:r>
         <w:rPr>
           <w:rFonts w:ascii="Cambria Math" w:hAnsi="Cambria Math"/>
@@ -15193,6 +15493,7 @@
         </w:rPr>
         <w:t>ост_лет</w:t>
       </w:r>
+      <w:proofErr w:type="spellEnd"/>
       <w:r>
         <w:rPr>
           <w:rFonts w:ascii="Cambria Math" w:hAnsi="Cambria Math"/>
@@ -15799,6 +16100,7 @@
               </w:rPr>
               <w:t>C</w:t>
             </w:r>
+            <w:proofErr w:type="spellStart"/>
             <w:r>
               <w:rPr>
                 <w:rFonts w:ascii="Cambria Math" w:hAnsi="Cambria Math" w:cs="Arial"/>
@@ -15809,6 +16111,7 @@
               </w:rPr>
               <w:t>ост_цикл</w:t>
             </w:r>
+            <w:proofErr w:type="spellEnd"/>
           </w:p>
         </w:tc>
         <w:tc>
@@ -15822,6 +16125,7 @@
                 <w:iCs/>
               </w:rPr>
             </w:pPr>
+            <w:proofErr w:type="spellStart"/>
             <w:r>
               <w:rPr>
                 <w:rFonts w:ascii="Cambria Math" w:hAnsi="Cambria Math" w:cs="Arial"/>
@@ -15839,6 +16143,7 @@
               </w:rPr>
               <w:t>ост_лет</w:t>
             </w:r>
+            <w:proofErr w:type="spellEnd"/>
           </w:p>
         </w:tc>
       </w:tr>
@@ -16014,6 +16319,7 @@
           <w:color w:val="FF0000"/>
         </w:rPr>
       </w:pPr>
+      <w:proofErr w:type="spellStart"/>
       <w:r>
         <w:rPr>
           <w:color w:val="FF0000"/>
@@ -16021,6 +16327,7 @@
         </w:rPr>
         <w:t>craneFull</w:t>
       </w:r>
+      <w:proofErr w:type="spellEnd"/>
     </w:p>
     <w:p>
       <w:pPr>
@@ -16477,6 +16784,7 @@
           <w:color w:val="FF0000"/>
         </w:rPr>
       </w:pPr>
+      <w:proofErr w:type="spellStart"/>
       <w:r>
         <w:rPr>
           <w:color w:val="FF0000"/>
@@ -16484,6 +16792,7 @@
         </w:rPr>
         <w:t>craneFull</w:t>
       </w:r>
+      <w:proofErr w:type="spellEnd"/>
     </w:p>
     <w:p>
       <w:pPr>
@@ -17240,6 +17549,7 @@
           <w:color w:val="FF0000"/>
         </w:rPr>
       </w:pPr>
+      <w:proofErr w:type="spellStart"/>
       <w:r>
         <w:rPr>
           <w:color w:val="FF0000"/>
@@ -17247,6 +17557,7 @@
         </w:rPr>
         <w:t>craneFull</w:t>
       </w:r>
+      <w:proofErr w:type="spellEnd"/>
     </w:p>
     <w:p>
       <w:pPr>
@@ -17307,6 +17618,7 @@
               </w:rPr>
               <w:t xml:space="preserve"> № </w:t>
             </w:r>
+            <w:proofErr w:type="spellStart"/>
             <w:r>
               <w:rPr>
                 <w:color w:val="FF0000"/>
@@ -17314,6 +17626,7 @@
               </w:rPr>
               <w:t>contractNumber</w:t>
             </w:r>
+            <w:proofErr w:type="spellEnd"/>
             <w:r>
               <w:rPr>
                 <w:lang w:val="en-US"/>
@@ -17329,12 +17642,21 @@
               </w:rPr>
               <w:t xml:space="preserve"> </w:t>
             </w:r>
+            <w:proofErr w:type="spellStart"/>
             <w:r>
               <w:rPr>
                 <w:color w:val="FF0000"/>
                 <w:lang w:val="en-US"/>
               </w:rPr>
-              <w:t xml:space="preserve">contractDate </w:t>
+              <w:t>contractDate</w:t>
+            </w:r>
+            <w:proofErr w:type="spellEnd"/>
+            <w:r>
+              <w:rPr>
+                <w:color w:val="FF0000"/>
+                <w:lang w:val="en-US"/>
+              </w:rPr>
+              <w:t xml:space="preserve"> </w:t>
             </w:r>
             <w:r>
               <w:t>г</w:t>
@@ -17409,7 +17731,15 @@
               <w:spacing w:line="240" w:lineRule="exact"/>
             </w:pPr>
             <w:r>
-              <w:t>Специалист по неразрушающему контролю 2-го уровня квалификации по ВИК, МК, УК, ПВК удостов. №0039-11-16387(срок действия до 30.08.2022 г.)</w:t>
+              <w:t xml:space="preserve">Специалист по неразрушающему контролю 2-го уровня квалификации по ВИК, МК, УК, ПВК </w:t>
+            </w:r>
+            <w:proofErr w:type="spellStart"/>
+            <w:r>
+              <w:t>удостов</w:t>
+            </w:r>
+            <w:proofErr w:type="spellEnd"/>
+            <w:r>
+              <w:t>. №0039-11-16387(срок действия до 30.08.2022 г.)</w:t>
             </w:r>
           </w:p>
         </w:tc>
@@ -17707,8 +18037,13 @@
               <w:spacing w:line="240" w:lineRule="exact"/>
             </w:pPr>
             <w:r>
-              <w:t>Освещенность контролируемых поверхностей не менее, лк</w:t>
-            </w:r>
+              <w:t xml:space="preserve">Освещенность контролируемых поверхностей не менее, </w:t>
+            </w:r>
+            <w:proofErr w:type="spellStart"/>
+            <w:r>
+              <w:t>лк</w:t>
+            </w:r>
+            <w:proofErr w:type="spellEnd"/>
           </w:p>
         </w:tc>
         <w:tc>
@@ -17895,8 +18230,13 @@
             <w:pPr>
               <w:spacing w:line="240" w:lineRule="exact"/>
             </w:pPr>
-            <w:r>
-              <w:t>Согласно НТД Приложение 1Э.</w:t>
+            <w:proofErr w:type="gramStart"/>
+            <w:r>
+              <w:t>Согласно НТД</w:t>
+            </w:r>
+            <w:proofErr w:type="gramEnd"/>
+            <w:r>
+              <w:t xml:space="preserve"> Приложение 1Э.</w:t>
             </w:r>
           </w:p>
         </w:tc>
@@ -18019,8 +18359,16 @@
         <w:rPr>
           <w:color w:val="FF0000"/>
         </w:rPr>
-        <w:t xml:space="preserve"> Контрстрела</w:t>
-      </w:r>
+        <w:t xml:space="preserve"> </w:t>
+      </w:r>
+      <w:proofErr w:type="spellStart"/>
+      <w:r>
+        <w:rPr>
+          <w:color w:val="FF0000"/>
+        </w:rPr>
+        <w:t>Контрстрела</w:t>
+      </w:r>
+      <w:proofErr w:type="spellEnd"/>
     </w:p>
     <w:p>
       <w:pPr>
@@ -18254,6 +18602,7 @@
       <w:r>
         <w:t xml:space="preserve"> </w:t>
       </w:r>
+      <w:proofErr w:type="spellStart"/>
       <w:r>
         <w:rPr>
           <w:color w:val="FF0000"/>
@@ -18261,6 +18610,7 @@
         </w:rPr>
         <w:t>craneFullRod</w:t>
       </w:r>
+      <w:proofErr w:type="spellEnd"/>
       <w:r>
         <w:t xml:space="preserve">, </w:t>
       </w:r>
@@ -18312,6 +18662,7 @@
       <w:r>
         <w:t xml:space="preserve"> </w:t>
       </w:r>
+      <w:proofErr w:type="spellStart"/>
       <w:r>
         <w:rPr>
           <w:color w:val="FF0000"/>
@@ -18319,6 +18670,7 @@
         </w:rPr>
         <w:t>craneFullRod</w:t>
       </w:r>
+      <w:proofErr w:type="spellEnd"/>
       <w:r>
         <w:t xml:space="preserve">, </w:t>
       </w:r>
@@ -18924,7 +19276,21 @@
         <w:rPr>
           <w:kern w:val="16"/>
         </w:rPr>
-        <w:t xml:space="preserve">Машины грузоподъемные. Конструкции металлические. Контроль ультразвуковой. Основные положения (РД РОСЭК-001-96) и Машины грузоподъемные. Конструкции металлические. Толщинометрия ультразвуковая (РД РОСЭК-006-97). </w:t>
+        <w:t xml:space="preserve">Машины грузоподъемные. Конструкции металлические. Контроль ультразвуковой. Основные положения (РД РОСЭК-001-96) и Машины грузоподъемные. Конструкции металлические. </w:t>
+      </w:r>
+      <w:proofErr w:type="spellStart"/>
+      <w:r>
+        <w:rPr>
+          <w:kern w:val="16"/>
+        </w:rPr>
+        <w:t>Толщинометрия</w:t>
+      </w:r>
+      <w:proofErr w:type="spellEnd"/>
+      <w:r>
+        <w:rPr>
+          <w:kern w:val="16"/>
+        </w:rPr>
+        <w:t xml:space="preserve"> ультразвуковая (РД РОСЭК-006-97). </w:t>
       </w:r>
     </w:p>
     <w:sectPr>
@@ -18982,7 +19348,7 @@
       <w:rPr>
         <w:noProof/>
       </w:rPr>
-      <w:instrText>26</w:instrText>
+      <w:instrText>16</w:instrText>
     </w:r>
     <w:r>
       <w:fldChar w:fldCharType="end"/>
@@ -18997,7 +19363,7 @@
       <w:rPr>
         <w:noProof/>
       </w:rPr>
-      <w:t>33</w:t>
+      <w:t>23</w:t>
     </w:r>
     <w:r>
       <w:fldChar w:fldCharType="end"/>
@@ -19147,7 +19513,7 @@
       <w:rPr>
         <w:noProof/>
       </w:rPr>
-      <w:instrText>26</w:instrText>
+      <w:instrText>16</w:instrText>
     </w:r>
     <w:r>
       <w:fldChar w:fldCharType="end"/>
@@ -19174,7 +19540,7 @@
       <w:rPr>
         <w:noProof/>
       </w:rPr>
-      <w:t>12</w:t>
+      <w:t>2</w:t>
     </w:r>
     <w:r>
       <w:fldChar w:fldCharType="end"/>
@@ -19229,12 +19595,21 @@
       </w:rPr>
       <w:fldChar w:fldCharType="separate"/>
     </w:r>
+    <w:proofErr w:type="spellStart"/>
     <w:r>
       <w:rPr>
         <w:color w:val="FF0000"/>
         <w:lang w:val="en-US"/>
       </w:rPr>
-      <w:t>rtk</w:t>
+      <w:t>rt</w:t>
+    </w:r>
+    <w:proofErr w:type="spellEnd"/>
+    <w:r>
+      <w:rPr>
+        <w:color w:val="FF0000"/>
+        <w:lang w:val="en-US"/>
+      </w:rPr>
+      <w:t>k</w:t>
     </w:r>
     <w:r>
       <w:rPr>

</xml_diff>

<commit_message>
Add filling header to 2 part of document
</commit_message>
<xml_diff>
--- a/src/main/resources/docx/blank.docx
+++ b/src/main/resources/docx/blank.docx
@@ -14109,7 +14109,7 @@
           <v:shape id="_x0000_i1028" type="#_x0000_t75" alt="" style="width:58.65pt;height:35.35pt;mso-width-percent:0;mso-height-percent:0;mso-width-percent:0;mso-height-percent:0" o:ole="">
             <v:imagedata r:id="rId14" o:title=""/>
           </v:shape>
-          <o:OLEObject Type="Embed" ProgID="Equation.DSMT4" ShapeID="_x0000_i1028" DrawAspect="Content" ObjectID="_1704787295" r:id="rId15"/>
+          <o:OLEObject Type="Embed" ProgID="Equation.DSMT4" ShapeID="_x0000_i1028" DrawAspect="Content" ObjectID="_1704824428" r:id="rId15"/>
         </w:object>
       </w:r>
     </w:p>
@@ -14295,7 +14295,7 @@
           <v:shape id="_x0000_i1027" type="#_x0000_t75" alt="" style="width:58.65pt;height:16pt;mso-width-percent:0;mso-height-percent:0;mso-width-percent:0;mso-height-percent:0" o:ole="">
             <v:imagedata r:id="rId16" o:title=""/>
           </v:shape>
-          <o:OLEObject Type="Embed" ProgID="Equation.DSMT4" ShapeID="_x0000_i1027" DrawAspect="Content" ObjectID="_1704787296" r:id="rId17"/>
+          <o:OLEObject Type="Embed" ProgID="Equation.DSMT4" ShapeID="_x0000_i1027" DrawAspect="Content" ObjectID="_1704824429" r:id="rId17"/>
         </w:object>
       </w:r>
       <w:r>
@@ -14428,7 +14428,7 @@
           <v:shape id="_x0000_i1026" type="#_x0000_t75" alt="" style="width:96pt;height:35.35pt;mso-width-percent:0;mso-height-percent:0;mso-width-percent:0;mso-height-percent:0" o:ole="">
             <v:imagedata r:id="rId18" o:title=""/>
           </v:shape>
-          <o:OLEObject Type="Embed" ProgID="Equation.DSMT4" ShapeID="_x0000_i1026" DrawAspect="Content" ObjectID="_1704787297" r:id="rId19"/>
+          <o:OLEObject Type="Embed" ProgID="Equation.DSMT4" ShapeID="_x0000_i1026" DrawAspect="Content" ObjectID="_1704824430" r:id="rId19"/>
         </w:object>
       </w:r>
       <w:r>
@@ -14702,7 +14702,7 @@
           <v:shape id="_x0000_i1025" type="#_x0000_t75" alt="" style="width:120pt;height:38.65pt;mso-width-percent:0;mso-height-percent:0;mso-width-percent:0;mso-height-percent:0" o:ole="">
             <v:imagedata r:id="rId20" o:title=""/>
           </v:shape>
-          <o:OLEObject Type="Embed" ProgID="Equation.DSMT4" ShapeID="_x0000_i1025" DrawAspect="Content" ObjectID="_1704787298" r:id="rId21"/>
+          <o:OLEObject Type="Embed" ProgID="Equation.DSMT4" ShapeID="_x0000_i1025" DrawAspect="Content" ObjectID="_1704824431" r:id="rId21"/>
         </w:object>
       </w:r>
       <w:r>
@@ -17191,6 +17191,9 @@
           </w:tcPr>
           <w:p>
             <w:r>
+              <w:rPr>
+                <w:color w:val="FF0000"/>
+              </w:rPr>
               <w:t>РД 10-112-5-97</w:t>
             </w:r>
           </w:p>
@@ -17237,25 +17240,16 @@
             <w:r>
               <w:rPr>
                 <w:rFonts w:ascii="Helvetica Neue" w:hAnsi="Helvetica Neue"/>
-              </w:rPr>
-              <w:t>Все указатели, ограничители находятся</w:t>
+                <w:color w:val="FF0000"/>
+              </w:rPr>
+              <w:t xml:space="preserve">Все указатели, ограничители находятся </w:t>
             </w:r>
             <w:r>
               <w:rPr>
                 <w:rFonts w:ascii="Helvetica Neue" w:hAnsi="Helvetica Neue"/>
-              </w:rPr>
-              <w:t xml:space="preserve"> </w:t>
-            </w:r>
-            <w:r>
-              <w:rPr>
-                <w:rFonts w:ascii="Helvetica Neue" w:hAnsi="Helvetica Neue"/>
+                <w:color w:val="FF0000"/>
               </w:rPr>
               <w:br/>
-            </w:r>
-            <w:r>
-              <w:rPr>
-                <w:rFonts w:ascii="Helvetica Neue" w:hAnsi="Helvetica Neue"/>
-              </w:rPr>
               <w:t>в работоспособном состоянии.</w:t>
             </w:r>
           </w:p>
@@ -17334,6 +17328,7 @@
                 <w:rFonts w:ascii="Helvetica Neue" w:hAnsi="Helvetica Neue"/>
                 <w:b/>
                 <w:bCs/>
+                <w:color w:val="FF0000"/>
               </w:rPr>
               <w:t>Обеспечивают</w:t>
             </w:r>
@@ -19348,7 +19343,7 @@
       <w:rPr>
         <w:noProof/>
       </w:rPr>
-      <w:instrText>16</w:instrText>
+      <w:instrText>6</w:instrText>
     </w:r>
     <w:r>
       <w:fldChar w:fldCharType="end"/>
@@ -19363,7 +19358,7 @@
       <w:rPr>
         <w:noProof/>
       </w:rPr>
-      <w:t>23</w:t>
+      <w:t>13</w:t>
     </w:r>
     <w:r>
       <w:fldChar w:fldCharType="end"/>
@@ -19398,7 +19393,13 @@
       <w:pStyle w:val="ab"/>
     </w:pPr>
     <w:r>
-      <w:t xml:space="preserve">Приложение Б (лист </w:t>
+      <w:t>Приложение</w:t>
+    </w:r>
+    <w:r>
+      <w:t xml:space="preserve"> </w:t>
+    </w:r>
+    <w:r>
+      <w:t xml:space="preserve">Б (лист </w:t>
     </w:r>
     <w:r>
       <w:fldChar w:fldCharType="begin"/>
@@ -19421,59 +19422,9 @@
     <w:r>
       <w:rPr>
         <w:color w:val="FF0000"/>
-      </w:rPr>
-      <w:fldChar w:fldCharType="begin"/>
-    </w:r>
-    <w:r>
-      <w:rPr>
-        <w:color w:val="FF0000"/>
-      </w:rPr>
-      <w:instrText xml:space="preserve"> </w:instrText>
-    </w:r>
-    <w:r>
-      <w:rPr>
-        <w:color w:val="FF0000"/>
         <w:lang w:val="en-US"/>
       </w:rPr>
-      <w:instrText>DOCVARIABLE</w:instrText>
-    </w:r>
-    <w:r>
-      <w:rPr>
-        <w:color w:val="FF0000"/>
-      </w:rPr>
-      <w:instrText xml:space="preserve"> </w:instrText>
-    </w:r>
-    <w:r>
-      <w:rPr>
-        <w:color w:val="FF0000"/>
-        <w:lang w:val="en-US"/>
-      </w:rPr>
-      <w:instrText>ty</w:instrText>
-    </w:r>
-    <w:r>
-      <w:rPr>
-        <w:color w:val="FF0000"/>
-      </w:rPr>
-      <w:instrText xml:space="preserve"> </w:instrText>
-    </w:r>
-    <w:r>
-      <w:rPr>
-        <w:color w:val="FF0000"/>
-      </w:rPr>
-      <w:fldChar w:fldCharType="separate"/>
-    </w:r>
-    <w:r>
-      <w:rPr>
-        <w:color w:val="FF0000"/>
-        <w:lang w:val="en-US"/>
-      </w:rPr>
-      <w:t>ty</w:t>
-    </w:r>
-    <w:r>
-      <w:rPr>
-        <w:color w:val="FF0000"/>
-      </w:rPr>
-      <w:fldChar w:fldCharType="end"/>
+      <w:t>TU</w:t>
     </w:r>
     <w:r>
       <w:t>-ГПМ-2022</w:t>
@@ -19513,7 +19464,7 @@
       <w:rPr>
         <w:noProof/>
       </w:rPr>
-      <w:instrText>16</w:instrText>
+      <w:instrText>26</w:instrText>
     </w:r>
     <w:r>
       <w:fldChar w:fldCharType="end"/>
@@ -19540,7 +19491,7 @@
       <w:rPr>
         <w:noProof/>
       </w:rPr>
-      <w:t>2</w:t>
+      <w:t>12</w:t>
     </w:r>
     <w:r>
       <w:fldChar w:fldCharType="end"/>
@@ -19551,75 +19502,20 @@
     <w:r>
       <w:t>к Акту технического диагностирования РТК-</w:t>
     </w:r>
-    <w:r>
-      <w:rPr>
-        <w:color w:val="FF0000"/>
-      </w:rPr>
-      <w:fldChar w:fldCharType="begin"/>
-    </w:r>
-    <w:r>
-      <w:rPr>
-        <w:color w:val="FF0000"/>
-      </w:rPr>
-      <w:instrText xml:space="preserve"> </w:instrText>
-    </w:r>
+    <w:proofErr w:type="spellStart"/>
+    <w:proofErr w:type="gramStart"/>
     <w:r>
       <w:rPr>
         <w:color w:val="FF0000"/>
         <w:lang w:val="en-US"/>
       </w:rPr>
-      <w:instrText>DOCVARIABLE</w:instrText>
-    </w:r>
-    <w:r>
-      <w:rPr>
-        <w:color w:val="FF0000"/>
-      </w:rPr>
-      <w:instrText xml:space="preserve"> </w:instrText>
-    </w:r>
-    <w:r>
-      <w:rPr>
-        <w:color w:val="FF0000"/>
-        <w:lang w:val="en-US"/>
-      </w:rPr>
-      <w:instrText>rtk</w:instrText>
-    </w:r>
-    <w:r>
-      <w:rPr>
-        <w:color w:val="FF0000"/>
-      </w:rPr>
-      <w:instrText xml:space="preserve"> </w:instrText>
-    </w:r>
-    <w:r>
-      <w:rPr>
-        <w:color w:val="FF0000"/>
-      </w:rPr>
-      <w:fldChar w:fldCharType="separate"/>
-    </w:r>
-    <w:proofErr w:type="spellStart"/>
-    <w:r>
-      <w:rPr>
-        <w:color w:val="FF0000"/>
-        <w:lang w:val="en-US"/>
-      </w:rPr>
-      <w:t>rt</w:t>
+      <w:t>rtk</w:t>
     </w:r>
     <w:proofErr w:type="spellEnd"/>
     <w:r>
-      <w:rPr>
-        <w:color w:val="FF0000"/>
-        <w:lang w:val="en-US"/>
-      </w:rPr>
-      <w:t>k</w:t>
-    </w:r>
-    <w:r>
-      <w:rPr>
-        <w:color w:val="FF0000"/>
-      </w:rPr>
-      <w:fldChar w:fldCharType="end"/>
-    </w:r>
-    <w:r>
       <w:t>.А</w:t>
     </w:r>
+    <w:proofErr w:type="gramEnd"/>
   </w:p>
 </w:hdr>
 </file>

</xml_diff>